<commit_message>
Add reverse linked list
</commit_message>
<xml_diff>
--- a/Rust notes.docx
+++ b/Rust notes.docx
@@ -58,20 +58,20 @@
         <w:rPr>
           <w:rFonts w:ascii="Consolas" w:hAnsi="Consolas"/>
         </w:rPr>
-        <w:t xml:space="preserve">    value: RefCell&lt;String&gt;,</w:t>
-      </w:r>
-    </w:p>
-    <w:p>
-      <w:pPr>
-        <w:rPr>
-          <w:rFonts w:ascii="Consolas" w:hAnsi="Consolas"/>
-        </w:rPr>
-      </w:pPr>
-      <w:r>
-        <w:rPr>
-          <w:rFonts w:ascii="Consolas" w:hAnsi="Consolas"/>
-        </w:rPr>
-        <w:t xml:space="preserve">    next: RefCell&lt;Option&lt;Rc&lt;Node&gt;&gt;&gt;,</w:t>
+        <w:t>    value: RefCell&lt;String&gt;,</w:t>
+      </w:r>
+    </w:p>
+    <w:p>
+      <w:pPr>
+        <w:rPr>
+          <w:rFonts w:ascii="Consolas" w:hAnsi="Consolas"/>
+        </w:rPr>
+      </w:pPr>
+      <w:r>
+        <w:rPr>
+          <w:rFonts w:ascii="Consolas" w:hAnsi="Consolas"/>
+        </w:rPr>
+        <w:t>    next: RefCell&lt;Option&lt;Rc&lt;Node&gt;&gt;&gt;,</w:t>
       </w:r>
     </w:p>
     <w:p>
@@ -117,7 +117,7 @@
         <w:rPr>
           <w:rFonts w:ascii="Consolas" w:hAnsi="Consolas"/>
         </w:rPr>
-        <w:t xml:space="preserve">    next: Option&lt;Rc&lt;Node&gt;&gt;, // what will bereturned when .next() is called</w:t>
+        <w:t>    next: Option&lt;Rc&lt;Node&gt;&gt;, // what will bereturned when .next() is called</w:t>
       </w:r>
     </w:p>
     <w:p>
@@ -163,7 +163,33 @@
         <w:rPr>
           <w:rFonts w:ascii="Consolas" w:hAnsi="Consolas"/>
         </w:rPr>
-        <w:t xml:space="preserve">    fn new(start: Option&lt;Rc&lt;Node&gt;&gt;) -&gt; Self { Self { next: start } }</w:t>
+        <w:t>    fn new(start: Option&lt;Rc&lt;Node&gt;&gt;) -&gt; Self {</w:t>
+      </w:r>
+    </w:p>
+    <w:p>
+      <w:pPr>
+        <w:rPr>
+          <w:rFonts w:ascii="Consolas" w:hAnsi="Consolas"/>
+        </w:rPr>
+      </w:pPr>
+      <w:r>
+        <w:rPr>
+          <w:rFonts w:ascii="Consolas" w:hAnsi="Consolas"/>
+        </w:rPr>
+        <w:t>        Self { next: start }</w:t>
+      </w:r>
+    </w:p>
+    <w:p>
+      <w:pPr>
+        <w:rPr>
+          <w:rFonts w:ascii="Consolas" w:hAnsi="Consolas"/>
+        </w:rPr>
+      </w:pPr>
+      <w:r>
+        <w:rPr>
+          <w:rFonts w:ascii="Consolas" w:hAnsi="Consolas"/>
+        </w:rPr>
+        <w:t>    }</w:t>
       </w:r>
     </w:p>
     <w:p>
@@ -209,111 +235,176 @@
         <w:rPr>
           <w:rFonts w:ascii="Consolas" w:hAnsi="Consolas"/>
         </w:rPr>
-        <w:t xml:space="preserve">    type Item = Rc&lt;Node&gt;;</w:t>
-      </w:r>
-    </w:p>
-    <w:p>
-      <w:pPr>
-        <w:rPr>
-          <w:rFonts w:ascii="Consolas" w:hAnsi="Consolas"/>
-        </w:rPr>
-      </w:pPr>
-      <w:r>
-        <w:rPr>
-          <w:rFonts w:ascii="Consolas" w:hAnsi="Consolas"/>
-        </w:rPr>
-        <w:t xml:space="preserve">    fn next(&amp;mut self) -&gt; Option&lt;Self::Item&gt; {</w:t>
-      </w:r>
-    </w:p>
-    <w:p>
-      <w:pPr>
-        <w:rPr>
-          <w:rFonts w:ascii="Consolas" w:hAnsi="Consolas"/>
-        </w:rPr>
-      </w:pPr>
-      <w:r>
-        <w:rPr>
-          <w:rFonts w:ascii="Consolas" w:hAnsi="Consolas"/>
-        </w:rPr>
-        <w:t xml:space="preserve">        // take() moves the Option out of self.next, leaving None in its place</w:t>
-      </w:r>
-    </w:p>
-    <w:p>
-      <w:pPr>
-        <w:rPr>
-          <w:rFonts w:ascii="Consolas" w:hAnsi="Consolas"/>
-        </w:rPr>
-      </w:pPr>
-      <w:r>
-        <w:rPr>
-          <w:rFonts w:ascii="Consolas" w:hAnsi="Consolas"/>
-        </w:rPr>
-        <w:t xml:space="preserve">        self.next.take().map(|curr| {</w:t>
-      </w:r>
-    </w:p>
-    <w:p>
-      <w:pPr>
-        <w:rPr>
-          <w:rFonts w:ascii="Consolas" w:hAnsi="Consolas"/>
-        </w:rPr>
-      </w:pPr>
-      <w:r>
-        <w:rPr>
-          <w:rFonts w:ascii="Consolas" w:hAnsi="Consolas"/>
-        </w:rPr>
-        <w:t xml:space="preserve">            // clone the curr.next Rc (if any) so the iterator can continue</w:t>
-      </w:r>
-    </w:p>
-    <w:p>
-      <w:pPr>
-        <w:rPr>
-          <w:rFonts w:ascii="Consolas" w:hAnsi="Consolas"/>
-        </w:rPr>
-      </w:pPr>
-      <w:r>
-        <w:rPr>
-          <w:rFonts w:ascii="Consolas" w:hAnsi="Consolas"/>
-        </w:rPr>
-        <w:t xml:space="preserve">            self.next = curr.next.borrow().as_ref().map(Rc::clone);</w:t>
-      </w:r>
-    </w:p>
-    <w:p>
-      <w:pPr>
-        <w:rPr>
-          <w:rFonts w:ascii="Consolas" w:hAnsi="Consolas"/>
-        </w:rPr>
-      </w:pPr>
-      <w:r>
-        <w:rPr>
-          <w:rFonts w:ascii="Consolas" w:hAnsi="Consolas"/>
-        </w:rPr>
-        <w:t xml:space="preserve">            curr</w:t>
-      </w:r>
-    </w:p>
-    <w:p>
-      <w:pPr>
-        <w:rPr>
-          <w:rFonts w:ascii="Consolas" w:hAnsi="Consolas"/>
-        </w:rPr>
-      </w:pPr>
-      <w:r>
-        <w:rPr>
-          <w:rFonts w:ascii="Consolas" w:hAnsi="Consolas"/>
-        </w:rPr>
-        <w:t xml:space="preserve">        })</w:t>
-      </w:r>
-    </w:p>
-    <w:p>
-      <w:pPr>
-        <w:rPr>
-          <w:rFonts w:ascii="Consolas" w:hAnsi="Consolas"/>
-        </w:rPr>
-      </w:pPr>
-      <w:r>
-        <w:rPr>
-          <w:rFonts w:ascii="Consolas" w:hAnsi="Consolas"/>
-        </w:rPr>
-        <w:t xml:space="preserve">    }</w:t>
+        <w:t>    type Item = Rc&lt;Node&gt;;</w:t>
+      </w:r>
+    </w:p>
+    <w:p>
+      <w:pPr>
+        <w:rPr>
+          <w:rFonts w:ascii="Consolas" w:hAnsi="Consolas"/>
+        </w:rPr>
+      </w:pPr>
+      <w:r>
+        <w:rPr>
+          <w:rFonts w:ascii="Consolas" w:hAnsi="Consolas"/>
+        </w:rPr>
+        <w:t xml:space="preserve">    fn </w:t>
+      </w:r>
+      <w:r>
+        <w:rPr>
+          <w:rFonts w:ascii="Consolas" w:hAnsi="Consolas"/>
+          <w:u w:val="single"/>
+        </w:rPr>
+        <w:t>next</w:t>
+      </w:r>
+      <w:r>
+        <w:rPr>
+          <w:rFonts w:ascii="Consolas" w:hAnsi="Consolas"/>
+        </w:rPr>
+        <w:t xml:space="preserve">(&amp;mut </w:t>
+      </w:r>
+      <w:r>
+        <w:rPr>
+          <w:rFonts w:ascii="Consolas" w:hAnsi="Consolas"/>
+          <w:u w:val="single"/>
+        </w:rPr>
+        <w:t>self</w:t>
+      </w:r>
+      <w:r>
+        <w:rPr>
+          <w:rFonts w:ascii="Consolas" w:hAnsi="Consolas"/>
+        </w:rPr>
+        <w:t>) -&gt; Option&lt;Self::Item&gt; {</w:t>
+      </w:r>
+    </w:p>
+    <w:p>
+      <w:pPr>
+        <w:rPr>
+          <w:rFonts w:ascii="Consolas" w:hAnsi="Consolas"/>
+        </w:rPr>
+      </w:pPr>
+      <w:r>
+        <w:rPr>
+          <w:rFonts w:ascii="Consolas" w:hAnsi="Consolas"/>
+        </w:rPr>
+        <w:t>        // take() moves the Option out of self.next, leaving None in its place</w:t>
+      </w:r>
+    </w:p>
+    <w:p>
+      <w:pPr>
+        <w:rPr>
+          <w:rFonts w:ascii="Consolas" w:hAnsi="Consolas"/>
+        </w:rPr>
+      </w:pPr>
+      <w:r>
+        <w:rPr>
+          <w:rFonts w:ascii="Consolas" w:hAnsi="Consolas"/>
+        </w:rPr>
+        <w:t xml:space="preserve">        </w:t>
+      </w:r>
+      <w:r>
+        <w:rPr>
+          <w:rFonts w:ascii="Consolas" w:hAnsi="Consolas"/>
+          <w:u w:val="single"/>
+        </w:rPr>
+        <w:t>self</w:t>
+      </w:r>
+      <w:r>
+        <w:rPr>
+          <w:rFonts w:ascii="Consolas" w:hAnsi="Consolas"/>
+        </w:rPr>
+        <w:t>.next.</w:t>
+      </w:r>
+      <w:r>
+        <w:rPr>
+          <w:rFonts w:ascii="Consolas" w:hAnsi="Consolas"/>
+          <w:u w:val="single"/>
+        </w:rPr>
+        <w:t>take</w:t>
+      </w:r>
+      <w:r>
+        <w:rPr>
+          <w:rFonts w:ascii="Consolas" w:hAnsi="Consolas"/>
+        </w:rPr>
+        <w:t>().map(|curr| {</w:t>
+      </w:r>
+    </w:p>
+    <w:p>
+      <w:pPr>
+        <w:rPr>
+          <w:rFonts w:ascii="Consolas" w:hAnsi="Consolas"/>
+        </w:rPr>
+      </w:pPr>
+      <w:r>
+        <w:rPr>
+          <w:rFonts w:ascii="Consolas" w:hAnsi="Consolas"/>
+        </w:rPr>
+        <w:t>            // clone the curr.next Rc (if any) so the iterator can continue</w:t>
+      </w:r>
+    </w:p>
+    <w:p>
+      <w:pPr>
+        <w:rPr>
+          <w:rFonts w:ascii="Consolas" w:hAnsi="Consolas"/>
+        </w:rPr>
+      </w:pPr>
+      <w:r>
+        <w:rPr>
+          <w:rFonts w:ascii="Consolas" w:hAnsi="Consolas"/>
+        </w:rPr>
+        <w:t xml:space="preserve">            </w:t>
+      </w:r>
+      <w:r>
+        <w:rPr>
+          <w:rFonts w:ascii="Consolas" w:hAnsi="Consolas"/>
+          <w:u w:val="single"/>
+        </w:rPr>
+        <w:t>self</w:t>
+      </w:r>
+      <w:r>
+        <w:rPr>
+          <w:rFonts w:ascii="Consolas" w:hAnsi="Consolas"/>
+        </w:rPr>
+        <w:t>.next = curr.next.borrow().as_ref().map(Rc::clone);</w:t>
+      </w:r>
+    </w:p>
+    <w:p>
+      <w:pPr>
+        <w:rPr>
+          <w:rFonts w:ascii="Consolas" w:hAnsi="Consolas"/>
+        </w:rPr>
+      </w:pPr>
+      <w:r>
+        <w:rPr>
+          <w:rFonts w:ascii="Consolas" w:hAnsi="Consolas"/>
+        </w:rPr>
+        <w:t>            curr</w:t>
+      </w:r>
+    </w:p>
+    <w:p>
+      <w:pPr>
+        <w:rPr>
+          <w:rFonts w:ascii="Consolas" w:hAnsi="Consolas"/>
+        </w:rPr>
+      </w:pPr>
+      <w:r>
+        <w:rPr>
+          <w:rFonts w:ascii="Consolas" w:hAnsi="Consolas"/>
+        </w:rPr>
+        <w:t>        })</w:t>
+      </w:r>
+    </w:p>
+    <w:p>
+      <w:pPr>
+        <w:rPr>
+          <w:rFonts w:ascii="Consolas" w:hAnsi="Consolas"/>
+        </w:rPr>
+      </w:pPr>
+      <w:r>
+        <w:rPr>
+          <w:rFonts w:ascii="Consolas" w:hAnsi="Consolas"/>
+        </w:rPr>
+        <w:t>    }</w:t>
       </w:r>
     </w:p>
     <w:p>
@@ -372,72 +463,72 @@
         <w:rPr>
           <w:rFonts w:ascii="Consolas" w:hAnsi="Consolas"/>
         </w:rPr>
-        <w:t xml:space="preserve">    for node in ForwardIter::new(Some(Rc::clone(start))) {</w:t>
-      </w:r>
-    </w:p>
-    <w:p>
-      <w:pPr>
-        <w:rPr>
-          <w:rFonts w:ascii="Consolas" w:hAnsi="Consolas"/>
-        </w:rPr>
-      </w:pPr>
-      <w:r>
-        <w:rPr>
-          <w:rFonts w:ascii="Consolas" w:hAnsi="Consolas"/>
-        </w:rPr>
-        <w:t xml:space="preserve">        if *node.value.borrow() == target {</w:t>
-      </w:r>
-    </w:p>
-    <w:p>
-      <w:pPr>
-        <w:rPr>
-          <w:rFonts w:ascii="Consolas" w:hAnsi="Consolas"/>
-        </w:rPr>
-      </w:pPr>
-      <w:r>
-        <w:rPr>
-          <w:rFonts w:ascii="Consolas" w:hAnsi="Consolas"/>
-        </w:rPr>
-        <w:t xml:space="preserve">            return Some(node);</w:t>
-      </w:r>
-    </w:p>
-    <w:p>
-      <w:pPr>
-        <w:rPr>
-          <w:rFonts w:ascii="Consolas" w:hAnsi="Consolas"/>
-        </w:rPr>
-      </w:pPr>
-      <w:r>
-        <w:rPr>
-          <w:rFonts w:ascii="Consolas" w:hAnsi="Consolas"/>
-        </w:rPr>
-        <w:t xml:space="preserve">        }</w:t>
-      </w:r>
-    </w:p>
-    <w:p>
-      <w:pPr>
-        <w:rPr>
-          <w:rFonts w:ascii="Consolas" w:hAnsi="Consolas"/>
-        </w:rPr>
-      </w:pPr>
-      <w:r>
-        <w:rPr>
-          <w:rFonts w:ascii="Consolas" w:hAnsi="Consolas"/>
-        </w:rPr>
-        <w:t xml:space="preserve">    }</w:t>
-      </w:r>
-    </w:p>
-    <w:p>
-      <w:pPr>
-        <w:rPr>
-          <w:rFonts w:ascii="Consolas" w:hAnsi="Consolas"/>
-        </w:rPr>
-      </w:pPr>
-      <w:r>
-        <w:rPr>
-          <w:rFonts w:ascii="Consolas" w:hAnsi="Consolas"/>
-        </w:rPr>
-        <w:t xml:space="preserve">    None</w:t>
+        <w:t>    for node in ForwardIter::new(Some(Rc::clone(start))) {</w:t>
+      </w:r>
+    </w:p>
+    <w:p>
+      <w:pPr>
+        <w:rPr>
+          <w:rFonts w:ascii="Consolas" w:hAnsi="Consolas"/>
+        </w:rPr>
+      </w:pPr>
+      <w:r>
+        <w:rPr>
+          <w:rFonts w:ascii="Consolas" w:hAnsi="Consolas"/>
+        </w:rPr>
+        <w:t>        if *node.value.borrow() == target {</w:t>
+      </w:r>
+    </w:p>
+    <w:p>
+      <w:pPr>
+        <w:rPr>
+          <w:rFonts w:ascii="Consolas" w:hAnsi="Consolas"/>
+        </w:rPr>
+      </w:pPr>
+      <w:r>
+        <w:rPr>
+          <w:rFonts w:ascii="Consolas" w:hAnsi="Consolas"/>
+        </w:rPr>
+        <w:t>            return Some(node);</w:t>
+      </w:r>
+    </w:p>
+    <w:p>
+      <w:pPr>
+        <w:rPr>
+          <w:rFonts w:ascii="Consolas" w:hAnsi="Consolas"/>
+        </w:rPr>
+      </w:pPr>
+      <w:r>
+        <w:rPr>
+          <w:rFonts w:ascii="Consolas" w:hAnsi="Consolas"/>
+        </w:rPr>
+        <w:t>        }</w:t>
+      </w:r>
+    </w:p>
+    <w:p>
+      <w:pPr>
+        <w:rPr>
+          <w:rFonts w:ascii="Consolas" w:hAnsi="Consolas"/>
+        </w:rPr>
+      </w:pPr>
+      <w:r>
+        <w:rPr>
+          <w:rFonts w:ascii="Consolas" w:hAnsi="Consolas"/>
+        </w:rPr>
+        <w:t>    }</w:t>
+      </w:r>
+    </w:p>
+    <w:p>
+      <w:pPr>
+        <w:rPr>
+          <w:rFonts w:ascii="Consolas" w:hAnsi="Consolas"/>
+        </w:rPr>
+      </w:pPr>
+      <w:r>
+        <w:rPr>
+          <w:rFonts w:ascii="Consolas" w:hAnsi="Consolas"/>
+        </w:rPr>
+        <w:t>    None</w:t>
       </w:r>
     </w:p>
     <w:p>
@@ -470,6 +561,314 @@
         <w:rPr>
           <w:rFonts w:ascii="Consolas" w:hAnsi="Consolas"/>
         </w:rPr>
+        <w:t>fn reverse(head: Option&lt;Rc&lt;Node&gt;&gt;) -&gt; Option&lt;Rc&lt;Node&gt;&gt; {</w:t>
+      </w:r>
+    </w:p>
+    <w:p>
+      <w:pPr>
+        <w:rPr>
+          <w:rFonts w:ascii="Consolas" w:hAnsi="Consolas"/>
+        </w:rPr>
+      </w:pPr>
+      <w:r>
+        <w:rPr>
+          <w:rFonts w:ascii="Consolas" w:hAnsi="Consolas"/>
+        </w:rPr>
+        <w:t xml:space="preserve">    let mut </w:t>
+      </w:r>
+      <w:r>
+        <w:rPr>
+          <w:rFonts w:ascii="Consolas" w:hAnsi="Consolas"/>
+          <w:u w:val="single"/>
+        </w:rPr>
+        <w:t>previous</w:t>
+      </w:r>
+      <w:r>
+        <w:rPr>
+          <w:rFonts w:ascii="Consolas" w:hAnsi="Consolas"/>
+        </w:rPr>
+        <w:t>: Option&lt;Rc&lt;Node&gt;&gt; = None;</w:t>
+      </w:r>
+    </w:p>
+    <w:p>
+      <w:pPr>
+        <w:rPr>
+          <w:rFonts w:ascii="Consolas" w:hAnsi="Consolas"/>
+        </w:rPr>
+      </w:pPr>
+      <w:r>
+        <w:rPr>
+          <w:rFonts w:ascii="Consolas" w:hAnsi="Consolas"/>
+        </w:rPr>
+        <w:t xml:space="preserve">    let mut </w:t>
+      </w:r>
+      <w:r>
+        <w:rPr>
+          <w:rFonts w:ascii="Consolas" w:hAnsi="Consolas"/>
+          <w:u w:val="single"/>
+        </w:rPr>
+        <w:t>current</w:t>
+      </w:r>
+      <w:r>
+        <w:rPr>
+          <w:rFonts w:ascii="Consolas" w:hAnsi="Consolas"/>
+        </w:rPr>
+        <w:t xml:space="preserve"> = head;</w:t>
+      </w:r>
+    </w:p>
+    <w:p>
+      <w:pPr>
+        <w:rPr>
+          <w:rFonts w:ascii="Consolas" w:hAnsi="Consolas"/>
+        </w:rPr>
+      </w:pPr>
+    </w:p>
+    <w:p>
+      <w:pPr>
+        <w:rPr>
+          <w:rFonts w:ascii="Consolas" w:hAnsi="Consolas"/>
+        </w:rPr>
+      </w:pPr>
+      <w:r>
+        <w:rPr>
+          <w:rFonts w:ascii="Consolas" w:hAnsi="Consolas"/>
+        </w:rPr>
+        <w:t xml:space="preserve">    while let Some(curr_node) = </w:t>
+      </w:r>
+      <w:r>
+        <w:rPr>
+          <w:rFonts w:ascii="Consolas" w:hAnsi="Consolas"/>
+          <w:u w:val="single"/>
+        </w:rPr>
+        <w:t>current</w:t>
+      </w:r>
+      <w:r>
+        <w:rPr>
+          <w:rFonts w:ascii="Consolas" w:hAnsi="Consolas"/>
+        </w:rPr>
+        <w:t xml:space="preserve"> {</w:t>
+      </w:r>
+    </w:p>
+    <w:p>
+      <w:pPr>
+        <w:rPr>
+          <w:rFonts w:ascii="Consolas" w:hAnsi="Consolas"/>
+        </w:rPr>
+      </w:pPr>
+      <w:r>
+        <w:rPr>
+          <w:rFonts w:ascii="Consolas" w:hAnsi="Consolas"/>
+        </w:rPr>
+        <w:t>        // Save next node</w:t>
+      </w:r>
+    </w:p>
+    <w:p>
+      <w:pPr>
+        <w:rPr>
+          <w:rFonts w:ascii="Consolas" w:hAnsi="Consolas"/>
+        </w:rPr>
+      </w:pPr>
+      <w:r>
+        <w:rPr>
+          <w:rFonts w:ascii="Consolas" w:hAnsi="Consolas"/>
+        </w:rPr>
+        <w:t>        let next = curr_node.next.borrow().as_ref().map(Rc::clone);</w:t>
+      </w:r>
+    </w:p>
+    <w:p>
+      <w:pPr>
+        <w:rPr>
+          <w:rFonts w:ascii="Consolas" w:hAnsi="Consolas"/>
+        </w:rPr>
+      </w:pPr>
+    </w:p>
+    <w:p>
+      <w:pPr>
+        <w:rPr>
+          <w:rFonts w:ascii="Consolas" w:hAnsi="Consolas"/>
+        </w:rPr>
+      </w:pPr>
+      <w:r>
+        <w:rPr>
+          <w:rFonts w:ascii="Consolas" w:hAnsi="Consolas"/>
+        </w:rPr>
+        <w:t>        // Reverse the link</w:t>
+      </w:r>
+    </w:p>
+    <w:p>
+      <w:pPr>
+        <w:rPr>
+          <w:rFonts w:ascii="Consolas" w:hAnsi="Consolas"/>
+        </w:rPr>
+      </w:pPr>
+      <w:r>
+        <w:rPr>
+          <w:rFonts w:ascii="Consolas" w:hAnsi="Consolas"/>
+        </w:rPr>
+        <w:t xml:space="preserve">        *curr_node.next.borrow_mut() = </w:t>
+      </w:r>
+      <w:r>
+        <w:rPr>
+          <w:rFonts w:ascii="Consolas" w:hAnsi="Consolas"/>
+          <w:u w:val="single"/>
+        </w:rPr>
+        <w:t>previous</w:t>
+      </w:r>
+      <w:r>
+        <w:rPr>
+          <w:rFonts w:ascii="Consolas" w:hAnsi="Consolas"/>
+        </w:rPr>
+        <w:t>.as_ref().map(Rc::clone);</w:t>
+      </w:r>
+    </w:p>
+    <w:p>
+      <w:pPr>
+        <w:rPr>
+          <w:rFonts w:ascii="Consolas" w:hAnsi="Consolas"/>
+        </w:rPr>
+      </w:pPr>
+    </w:p>
+    <w:p>
+      <w:pPr>
+        <w:rPr>
+          <w:rFonts w:ascii="Consolas" w:hAnsi="Consolas"/>
+        </w:rPr>
+      </w:pPr>
+      <w:r>
+        <w:rPr>
+          <w:rFonts w:ascii="Consolas" w:hAnsi="Consolas"/>
+        </w:rPr>
+        <w:t>        // Move previous and current forward</w:t>
+      </w:r>
+    </w:p>
+    <w:p>
+      <w:pPr>
+        <w:rPr>
+          <w:rFonts w:ascii="Consolas" w:hAnsi="Consolas"/>
+        </w:rPr>
+      </w:pPr>
+      <w:r>
+        <w:rPr>
+          <w:rFonts w:ascii="Consolas" w:hAnsi="Consolas"/>
+        </w:rPr>
+        <w:t xml:space="preserve">        </w:t>
+      </w:r>
+      <w:r>
+        <w:rPr>
+          <w:rFonts w:ascii="Consolas" w:hAnsi="Consolas"/>
+          <w:u w:val="single"/>
+        </w:rPr>
+        <w:t>previous</w:t>
+      </w:r>
+      <w:r>
+        <w:rPr>
+          <w:rFonts w:ascii="Consolas" w:hAnsi="Consolas"/>
+        </w:rPr>
+        <w:t xml:space="preserve"> = Some(curr_node);</w:t>
+      </w:r>
+    </w:p>
+    <w:p>
+      <w:pPr>
+        <w:rPr>
+          <w:rFonts w:ascii="Consolas" w:hAnsi="Consolas"/>
+        </w:rPr>
+      </w:pPr>
+      <w:r>
+        <w:rPr>
+          <w:rFonts w:ascii="Consolas" w:hAnsi="Consolas"/>
+        </w:rPr>
+        <w:t xml:space="preserve">        </w:t>
+      </w:r>
+      <w:r>
+        <w:rPr>
+          <w:rFonts w:ascii="Consolas" w:hAnsi="Consolas"/>
+          <w:u w:val="single"/>
+        </w:rPr>
+        <w:t>current</w:t>
+      </w:r>
+      <w:r>
+        <w:rPr>
+          <w:rFonts w:ascii="Consolas" w:hAnsi="Consolas"/>
+        </w:rPr>
+        <w:t xml:space="preserve"> = next;</w:t>
+      </w:r>
+    </w:p>
+    <w:p>
+      <w:pPr>
+        <w:rPr>
+          <w:rFonts w:ascii="Consolas" w:hAnsi="Consolas"/>
+        </w:rPr>
+      </w:pPr>
+      <w:r>
+        <w:rPr>
+          <w:rFonts w:ascii="Consolas" w:hAnsi="Consolas"/>
+        </w:rPr>
+        <w:t>    }</w:t>
+      </w:r>
+    </w:p>
+    <w:p>
+      <w:pPr>
+        <w:rPr>
+          <w:rFonts w:ascii="Consolas" w:hAnsi="Consolas"/>
+        </w:rPr>
+      </w:pPr>
+    </w:p>
+    <w:p>
+      <w:pPr>
+        <w:rPr>
+          <w:rFonts w:ascii="Consolas" w:hAnsi="Consolas"/>
+        </w:rPr>
+      </w:pPr>
+      <w:r>
+        <w:rPr>
+          <w:rFonts w:ascii="Consolas" w:hAnsi="Consolas"/>
+        </w:rPr>
+        <w:t xml:space="preserve">    </w:t>
+      </w:r>
+      <w:r>
+        <w:rPr>
+          <w:rFonts w:ascii="Consolas" w:hAnsi="Consolas"/>
+          <w:u w:val="single"/>
+        </w:rPr>
+        <w:t>previous</w:t>
+      </w:r>
+      <w:r>
+        <w:rPr>
+          <w:rFonts w:ascii="Consolas" w:hAnsi="Consolas"/>
+        </w:rPr>
+        <w:t xml:space="preserve"> // New head</w:t>
+      </w:r>
+    </w:p>
+    <w:p>
+      <w:pPr>
+        <w:rPr>
+          <w:rFonts w:ascii="Consolas" w:hAnsi="Consolas"/>
+        </w:rPr>
+      </w:pPr>
+      <w:r>
+        <w:rPr>
+          <w:rFonts w:ascii="Consolas" w:hAnsi="Consolas"/>
+        </w:rPr>
+        <w:t>}</w:t>
+      </w:r>
+    </w:p>
+    <w:p>
+      <w:pPr>
+        <w:rPr>
+          <w:rFonts w:ascii="Consolas" w:hAnsi="Consolas"/>
+        </w:rPr>
+      </w:pPr>
+    </w:p>
+    <w:p>
+      <w:pPr>
+        <w:rPr>
+          <w:rFonts w:ascii="Consolas" w:hAnsi="Consolas"/>
+        </w:rPr>
+      </w:pPr>
+      <w:r>
+        <w:rPr>
+          <w:rFonts w:ascii="Consolas" w:hAnsi="Consolas"/>
+        </w:rPr>
         <w:t>fn main() {</w:t>
       </w:r>
     </w:p>
@@ -483,497 +882,1286 @@
         <w:rPr>
           <w:rFonts w:ascii="Consolas" w:hAnsi="Consolas"/>
         </w:rPr>
-        <w:t xml:space="preserve">    // create 5 nodes</w:t>
-      </w:r>
-    </w:p>
-    <w:p>
-      <w:pPr>
-        <w:rPr>
-          <w:rFonts w:ascii="Consolas" w:hAnsi="Consolas"/>
-        </w:rPr>
-      </w:pPr>
-      <w:r>
-        <w:rPr>
-          <w:rFonts w:ascii="Consolas" w:hAnsi="Consolas"/>
-        </w:rPr>
-        <w:t xml:space="preserve">    let n1 = Rc::new(Node { value: RefCell::new("n1".into()), next: RefCell::new(None) });</w:t>
-      </w:r>
-    </w:p>
-    <w:p>
-      <w:pPr>
-        <w:rPr>
-          <w:rFonts w:ascii="Consolas" w:hAnsi="Consolas"/>
-        </w:rPr>
-      </w:pPr>
-      <w:r>
-        <w:rPr>
-          <w:rFonts w:ascii="Consolas" w:hAnsi="Consolas"/>
-        </w:rPr>
-        <w:t xml:space="preserve">    let n2 = Rc::new(Node { value: RefCell::new("n2".into()), next: RefCell::new(None) });</w:t>
-      </w:r>
-    </w:p>
-    <w:p>
-      <w:pPr>
-        <w:rPr>
-          <w:rFonts w:ascii="Consolas" w:hAnsi="Consolas"/>
-        </w:rPr>
-      </w:pPr>
-      <w:r>
-        <w:rPr>
-          <w:rFonts w:ascii="Consolas" w:hAnsi="Consolas"/>
-        </w:rPr>
-        <w:t xml:space="preserve">    let n3 = Rc::new(Node { value: RefCell::new("n3".into()), next: RefCell::new(None) });</w:t>
-      </w:r>
-    </w:p>
-    <w:p>
-      <w:pPr>
-        <w:rPr>
-          <w:rFonts w:ascii="Consolas" w:hAnsi="Consolas"/>
-        </w:rPr>
-      </w:pPr>
-      <w:r>
-        <w:rPr>
-          <w:rFonts w:ascii="Consolas" w:hAnsi="Consolas"/>
-        </w:rPr>
-        <w:t xml:space="preserve">    let n4 = Rc::new(Node { value: RefCell::new("n4".into()), next: RefCell::new(None) });</w:t>
-      </w:r>
-    </w:p>
-    <w:p>
-      <w:pPr>
-        <w:rPr>
-          <w:rFonts w:ascii="Consolas" w:hAnsi="Consolas"/>
-        </w:rPr>
-      </w:pPr>
-      <w:r>
-        <w:rPr>
-          <w:rFonts w:ascii="Consolas" w:hAnsi="Consolas"/>
-        </w:rPr>
-        <w:t xml:space="preserve">    let n5 = Rc::new(Node { value: RefCell::new("n5".into()), next: RefCell::new(None) });</w:t>
-      </w:r>
-    </w:p>
-    <w:p>
-      <w:pPr>
-        <w:rPr>
-          <w:rFonts w:ascii="Consolas" w:hAnsi="Consolas"/>
-        </w:rPr>
-      </w:pPr>
-    </w:p>
-    <w:p>
-      <w:pPr>
-        <w:rPr>
-          <w:rFonts w:ascii="Consolas" w:hAnsi="Consolas"/>
-        </w:rPr>
-      </w:pPr>
-      <w:r>
-        <w:rPr>
-          <w:rFonts w:ascii="Consolas" w:hAnsi="Consolas"/>
-        </w:rPr>
-        <w:t xml:space="preserve">    // link them: n1 -&gt; n2 -&gt; n3 -&gt; n4 -&gt; n5</w:t>
-      </w:r>
-    </w:p>
-    <w:p>
-      <w:pPr>
-        <w:rPr>
-          <w:rFonts w:ascii="Consolas" w:hAnsi="Consolas"/>
-        </w:rPr>
-      </w:pPr>
-      <w:r>
-        <w:rPr>
-          <w:rFonts w:ascii="Consolas" w:hAnsi="Consolas"/>
-        </w:rPr>
-        <w:t xml:space="preserve">    *n1.next.borrow_mut() = Some(Rc::clone(&amp;n2));</w:t>
-      </w:r>
-    </w:p>
-    <w:p>
-      <w:pPr>
-        <w:rPr>
-          <w:rFonts w:ascii="Consolas" w:hAnsi="Consolas"/>
-        </w:rPr>
-      </w:pPr>
-      <w:r>
-        <w:rPr>
-          <w:rFonts w:ascii="Consolas" w:hAnsi="Consolas"/>
-        </w:rPr>
-        <w:t xml:space="preserve">    *n2.next.borrow_mut() = Some(Rc::clone(&amp;n3));</w:t>
-      </w:r>
-    </w:p>
-    <w:p>
-      <w:pPr>
-        <w:rPr>
-          <w:rFonts w:ascii="Consolas" w:hAnsi="Consolas"/>
-        </w:rPr>
-      </w:pPr>
-      <w:r>
-        <w:rPr>
-          <w:rFonts w:ascii="Consolas" w:hAnsi="Consolas"/>
-        </w:rPr>
-        <w:t xml:space="preserve">    *n3.next.borrow_mut() = Some(Rc::clone(&amp;n4));</w:t>
-      </w:r>
-    </w:p>
-    <w:p>
-      <w:pPr>
-        <w:rPr>
-          <w:rFonts w:ascii="Consolas" w:hAnsi="Consolas"/>
-        </w:rPr>
-      </w:pPr>
-      <w:r>
-        <w:rPr>
-          <w:rFonts w:ascii="Consolas" w:hAnsi="Consolas"/>
-        </w:rPr>
-        <w:t xml:space="preserve">    *n4.next.borrow_mut() = Some(Rc::clone(&amp;n5));</w:t>
-      </w:r>
-    </w:p>
-    <w:p>
-      <w:pPr>
-        <w:rPr>
-          <w:rFonts w:ascii="Consolas" w:hAnsi="Consolas"/>
-        </w:rPr>
-      </w:pPr>
-    </w:p>
-    <w:p>
-      <w:pPr>
-        <w:rPr>
-          <w:rFonts w:ascii="Consolas" w:hAnsi="Consolas"/>
-        </w:rPr>
-      </w:pPr>
-      <w:r>
-        <w:rPr>
-          <w:rFonts w:ascii="Consolas" w:hAnsi="Consolas"/>
-        </w:rPr>
-        <w:t xml:space="preserve">    // iterate forward and print values</w:t>
-      </w:r>
-    </w:p>
-    <w:p>
-      <w:pPr>
-        <w:rPr>
-          <w:rFonts w:ascii="Consolas" w:hAnsi="Consolas"/>
-        </w:rPr>
-      </w:pPr>
-      <w:r>
-        <w:rPr>
-          <w:rFonts w:ascii="Consolas" w:hAnsi="Consolas"/>
-        </w:rPr>
-        <w:t xml:space="preserve">    println!("Traverse forward:");</w:t>
-      </w:r>
-    </w:p>
-    <w:p>
-      <w:pPr>
-        <w:rPr>
-          <w:rFonts w:ascii="Consolas" w:hAnsi="Consolas"/>
-        </w:rPr>
-      </w:pPr>
-      <w:r>
-        <w:rPr>
-          <w:rFonts w:ascii="Consolas" w:hAnsi="Consolas"/>
-        </w:rPr>
-        <w:t xml:space="preserve">    for node in ForwardIter::new(Some(Rc::clone(&amp;n1))) {</w:t>
-      </w:r>
-    </w:p>
-    <w:p>
-      <w:pPr>
-        <w:rPr>
-          <w:rFonts w:ascii="Consolas" w:hAnsi="Consolas"/>
-        </w:rPr>
-      </w:pPr>
-      <w:r>
-        <w:rPr>
-          <w:rFonts w:ascii="Consolas" w:hAnsi="Consolas"/>
-        </w:rPr>
-        <w:t xml:space="preserve">        println!("  {}", node.value.borrow());</w:t>
-      </w:r>
-    </w:p>
-    <w:p>
-      <w:pPr>
-        <w:rPr>
-          <w:rFonts w:ascii="Consolas" w:hAnsi="Consolas"/>
-        </w:rPr>
-      </w:pPr>
-      <w:r>
-        <w:rPr>
-          <w:rFonts w:ascii="Consolas" w:hAnsi="Consolas"/>
-        </w:rPr>
-        <w:t xml:space="preserve">    }</w:t>
-      </w:r>
-    </w:p>
-    <w:p>
-      <w:pPr>
-        <w:rPr>
-          <w:rFonts w:ascii="Consolas" w:hAnsi="Consolas"/>
-        </w:rPr>
-      </w:pPr>
-    </w:p>
-    <w:p>
-      <w:pPr>
-        <w:rPr>
-          <w:rFonts w:ascii="Consolas" w:hAnsi="Consolas"/>
-        </w:rPr>
-      </w:pPr>
-      <w:r>
-        <w:rPr>
-          <w:rFonts w:ascii="Consolas" w:hAnsi="Consolas"/>
-        </w:rPr>
-        <w:t xml:space="preserve">    let mut x = ForwardIter::new(Some(Rc::clone(&amp;n2)));</w:t>
-      </w:r>
-    </w:p>
-    <w:p>
-      <w:pPr>
-        <w:rPr>
-          <w:rFonts w:ascii="Consolas" w:hAnsi="Consolas"/>
-        </w:rPr>
-      </w:pPr>
-      <w:r>
-        <w:rPr>
-          <w:rFonts w:ascii="Consolas" w:hAnsi="Consolas"/>
-        </w:rPr>
-        <w:t xml:space="preserve">    </w:t>
-      </w:r>
-    </w:p>
-    <w:p>
-      <w:pPr>
-        <w:rPr>
-          <w:rFonts w:ascii="Consolas" w:hAnsi="Consolas"/>
-        </w:rPr>
-      </w:pPr>
-      <w:r>
-        <w:rPr>
-          <w:rFonts w:ascii="Consolas" w:hAnsi="Consolas"/>
-        </w:rPr>
-        <w:t xml:space="preserve">    println!("{}", x.next().as_ref().unwrap().value.borrow());</w:t>
-      </w:r>
-    </w:p>
-    <w:p>
-      <w:pPr>
-        <w:rPr>
-          <w:rFonts w:ascii="Consolas" w:hAnsi="Consolas"/>
-        </w:rPr>
-      </w:pPr>
-      <w:r>
-        <w:rPr>
-          <w:rFonts w:ascii="Consolas" w:hAnsi="Consolas"/>
-        </w:rPr>
-        <w:t xml:space="preserve">    println!("{}", x.next().as_ref().unwrap().value.borrow());</w:t>
-      </w:r>
-    </w:p>
-    <w:p>
-      <w:pPr>
-        <w:rPr>
-          <w:rFonts w:ascii="Consolas" w:hAnsi="Consolas"/>
-        </w:rPr>
-      </w:pPr>
-      <w:r>
-        <w:rPr>
-          <w:rFonts w:ascii="Consolas" w:hAnsi="Consolas"/>
-        </w:rPr>
-        <w:t xml:space="preserve">    println!("{}", x.next().as_ref().unwrap().value.borrow());</w:t>
-      </w:r>
-    </w:p>
-    <w:p>
-      <w:pPr>
-        <w:rPr>
-          <w:rFonts w:ascii="Consolas" w:hAnsi="Consolas"/>
-        </w:rPr>
-      </w:pPr>
-      <w:r>
-        <w:rPr>
-          <w:rFonts w:ascii="Consolas" w:hAnsi="Consolas"/>
-        </w:rPr>
-        <w:t xml:space="preserve">    println!("{}", x.next().as_ref().unwrap().value.borrow());</w:t>
-      </w:r>
-    </w:p>
-    <w:p>
-      <w:pPr>
-        <w:rPr>
-          <w:rFonts w:ascii="Consolas" w:hAnsi="Consolas"/>
-        </w:rPr>
-      </w:pPr>
-    </w:p>
-    <w:p>
-      <w:pPr>
-        <w:rPr>
-          <w:rFonts w:ascii="Consolas" w:hAnsi="Consolas"/>
-        </w:rPr>
-      </w:pPr>
-      <w:r>
-        <w:rPr>
-          <w:rFonts w:ascii="Consolas" w:hAnsi="Consolas"/>
-        </w:rPr>
-        <w:t xml:space="preserve">    // use find_from to find "n4"</w:t>
-      </w:r>
-    </w:p>
-    <w:p>
-      <w:pPr>
-        <w:rPr>
-          <w:rFonts w:ascii="Consolas" w:hAnsi="Consolas"/>
-        </w:rPr>
-      </w:pPr>
-      <w:r>
-        <w:rPr>
-          <w:rFonts w:ascii="Consolas" w:hAnsi="Consolas"/>
-        </w:rPr>
-        <w:t xml:space="preserve">    let found = find_from(&amp;n1, "n4");</w:t>
-      </w:r>
-    </w:p>
-    <w:p>
-      <w:pPr>
-        <w:rPr>
-          <w:rFonts w:ascii="Consolas" w:hAnsi="Consolas"/>
-        </w:rPr>
-      </w:pPr>
-      <w:r>
-        <w:rPr>
-          <w:rFonts w:ascii="Consolas" w:hAnsi="Consolas"/>
-        </w:rPr>
-        <w:t xml:space="preserve">    match found {</w:t>
-      </w:r>
-    </w:p>
-    <w:p>
-      <w:pPr>
-        <w:rPr>
-          <w:rFonts w:ascii="Consolas" w:hAnsi="Consolas"/>
-        </w:rPr>
-      </w:pPr>
-      <w:r>
-        <w:rPr>
-          <w:rFonts w:ascii="Consolas" w:hAnsi="Consolas"/>
-        </w:rPr>
-        <w:t xml:space="preserve">        Some(rc) =&gt; {</w:t>
-      </w:r>
-    </w:p>
-    <w:p>
-      <w:pPr>
-        <w:rPr>
-          <w:rFonts w:ascii="Consolas" w:hAnsi="Consolas"/>
-        </w:rPr>
-      </w:pPr>
-      <w:r>
-        <w:rPr>
-          <w:rFonts w:ascii="Consolas" w:hAnsi="Consolas"/>
-        </w:rPr>
-        <w:t xml:space="preserve">            println!("find_from found: {}", rc.value.borrow());</w:t>
-      </w:r>
-    </w:p>
-    <w:p>
-      <w:pPr>
-        <w:rPr>
-          <w:rFonts w:ascii="Consolas" w:hAnsi="Consolas"/>
-        </w:rPr>
-      </w:pPr>
-      <w:r>
-        <w:rPr>
-          <w:rFonts w:ascii="Consolas" w:hAnsi="Consolas"/>
-        </w:rPr>
-        <w:t xml:space="preserve">            println!("Rc strong count for n4 while found Rc alive = {}", Rc::strong_count(&amp;n4));</w:t>
-      </w:r>
-    </w:p>
-    <w:p>
-      <w:pPr>
-        <w:rPr>
-          <w:rFonts w:ascii="Consolas" w:hAnsi="Consolas"/>
-        </w:rPr>
-      </w:pPr>
-      <w:r>
-        <w:rPr>
-          <w:rFonts w:ascii="Consolas" w:hAnsi="Consolas"/>
-        </w:rPr>
-        <w:t xml:space="preserve">        }</w:t>
-      </w:r>
-    </w:p>
-    <w:p>
-      <w:pPr>
-        <w:rPr>
-          <w:rFonts w:ascii="Consolas" w:hAnsi="Consolas"/>
-        </w:rPr>
-      </w:pPr>
-      <w:r>
-        <w:rPr>
-          <w:rFonts w:ascii="Consolas" w:hAnsi="Consolas"/>
-        </w:rPr>
-        <w:t xml:space="preserve">        None =&gt; println!("not found"),</w:t>
-      </w:r>
-    </w:p>
-    <w:p>
-      <w:pPr>
-        <w:rPr>
-          <w:rFonts w:ascii="Consolas" w:hAnsi="Consolas"/>
-        </w:rPr>
-      </w:pPr>
-      <w:r>
-        <w:rPr>
-          <w:rFonts w:ascii="Consolas" w:hAnsi="Consolas"/>
-        </w:rPr>
-        <w:t xml:space="preserve">    }</w:t>
-      </w:r>
-    </w:p>
-    <w:p>
-      <w:pPr>
-        <w:rPr>
-          <w:rFonts w:ascii="Consolas" w:hAnsi="Consolas"/>
-        </w:rPr>
-      </w:pPr>
-    </w:p>
-    <w:p>
-      <w:pPr>
-        <w:rPr>
-          <w:rFonts w:ascii="Consolas" w:hAnsi="Consolas"/>
-        </w:rPr>
-      </w:pPr>
-      <w:r>
-        <w:rPr>
-          <w:rFonts w:ascii="Consolas" w:hAnsi="Consolas"/>
-        </w:rPr>
-        <w:t xml:space="preserve">    // show counts after the found Rc is dropped (dropped at end of match block)</w:t>
-      </w:r>
-    </w:p>
-    <w:p>
-      <w:pPr>
-        <w:rPr>
-          <w:rFonts w:ascii="Consolas" w:hAnsi="Consolas"/>
-        </w:rPr>
-      </w:pPr>
-      <w:r>
-        <w:rPr>
-          <w:rFonts w:ascii="Consolas" w:hAnsi="Consolas"/>
-        </w:rPr>
-        <w:t xml:space="preserve">    println!("Rc strong count n4 after match (found dropped) = {}", Rc::strong_count(&amp;n4));</w:t>
-      </w:r>
-    </w:p>
-    <w:p>
-      <w:pPr>
-        <w:rPr>
-          <w:rFonts w:ascii="Consolas" w:hAnsi="Consolas"/>
-        </w:rPr>
-      </w:pPr>
-      <w:r>
-        <w:rPr>
-          <w:rFonts w:ascii="Consolas" w:hAnsi="Consolas"/>
-        </w:rPr>
-        <w:t xml:space="preserve">    println!("Rc strong count n3 after match (found dropped) = {} {:?}", Rc::strong_count(&amp;n3), n3.next.borrow().as_ref().unwrap().value.borrow());</w:t>
-      </w:r>
-    </w:p>
-    <w:p>
-      <w:pPr>
-        <w:rPr>
-          <w:rFonts w:ascii="Consolas" w:hAnsi="Consolas"/>
-        </w:rPr>
-      </w:pPr>
-      <w:r>
-        <w:rPr>
-          <w:rFonts w:ascii="Consolas" w:hAnsi="Consolas"/>
-        </w:rPr>
-        <w:t xml:space="preserve">    println!("Rc strong count n2 after match (found dropped) = {}", Rc::strong_count(&amp;n2));</w:t>
-      </w:r>
-    </w:p>
-    <w:p>
-      <w:pPr>
-        <w:rPr>
-          <w:rFonts w:ascii="Consolas" w:hAnsi="Consolas"/>
-        </w:rPr>
-      </w:pPr>
-      <w:r>
-        <w:rPr>
-          <w:rFonts w:ascii="Consolas" w:hAnsi="Consolas"/>
-        </w:rPr>
-        <w:t xml:space="preserve">    println!("Rc strong count n1 after match (found dropped) = {}", Rc::strong_count(&amp;n1));</w:t>
+        <w:t>    // create 5 nodes</w:t>
+      </w:r>
+    </w:p>
+    <w:p>
+      <w:pPr>
+        <w:rPr>
+          <w:rFonts w:ascii="Consolas" w:hAnsi="Consolas"/>
+        </w:rPr>
+      </w:pPr>
+      <w:r>
+        <w:rPr>
+          <w:rFonts w:ascii="Consolas" w:hAnsi="Consolas"/>
+        </w:rPr>
+        <w:t>    let n1 = Rc::new(Node {</w:t>
+      </w:r>
+    </w:p>
+    <w:p>
+      <w:pPr>
+        <w:rPr>
+          <w:rFonts w:ascii="Consolas" w:hAnsi="Consolas"/>
+        </w:rPr>
+      </w:pPr>
+      <w:r>
+        <w:rPr>
+          <w:rFonts w:ascii="Consolas" w:hAnsi="Consolas"/>
+        </w:rPr>
+        <w:t>        value: RefCell::new("n1".into()),</w:t>
+      </w:r>
+    </w:p>
+    <w:p>
+      <w:pPr>
+        <w:rPr>
+          <w:rFonts w:ascii="Consolas" w:hAnsi="Consolas"/>
+        </w:rPr>
+      </w:pPr>
+      <w:r>
+        <w:rPr>
+          <w:rFonts w:ascii="Consolas" w:hAnsi="Consolas"/>
+        </w:rPr>
+        <w:t>        next: RefCell::new(None),</w:t>
+      </w:r>
+    </w:p>
+    <w:p>
+      <w:pPr>
+        <w:rPr>
+          <w:rFonts w:ascii="Consolas" w:hAnsi="Consolas"/>
+        </w:rPr>
+      </w:pPr>
+      <w:r>
+        <w:rPr>
+          <w:rFonts w:ascii="Consolas" w:hAnsi="Consolas"/>
+        </w:rPr>
+        <w:t>    });</w:t>
+      </w:r>
+    </w:p>
+    <w:p>
+      <w:pPr>
+        <w:rPr>
+          <w:rFonts w:ascii="Consolas" w:hAnsi="Consolas"/>
+        </w:rPr>
+      </w:pPr>
+      <w:r>
+        <w:rPr>
+          <w:rFonts w:ascii="Consolas" w:hAnsi="Consolas"/>
+        </w:rPr>
+        <w:t>    let n2 = Rc::new(Node {</w:t>
+      </w:r>
+    </w:p>
+    <w:p>
+      <w:pPr>
+        <w:rPr>
+          <w:rFonts w:ascii="Consolas" w:hAnsi="Consolas"/>
+        </w:rPr>
+      </w:pPr>
+      <w:r>
+        <w:rPr>
+          <w:rFonts w:ascii="Consolas" w:hAnsi="Consolas"/>
+        </w:rPr>
+        <w:t>        value: RefCell::new("n2".into()),</w:t>
+      </w:r>
+    </w:p>
+    <w:p>
+      <w:pPr>
+        <w:rPr>
+          <w:rFonts w:ascii="Consolas" w:hAnsi="Consolas"/>
+        </w:rPr>
+      </w:pPr>
+      <w:r>
+        <w:rPr>
+          <w:rFonts w:ascii="Consolas" w:hAnsi="Consolas"/>
+        </w:rPr>
+        <w:t>        next: RefCell::new(None),</w:t>
+      </w:r>
+    </w:p>
+    <w:p>
+      <w:pPr>
+        <w:rPr>
+          <w:rFonts w:ascii="Consolas" w:hAnsi="Consolas"/>
+        </w:rPr>
+      </w:pPr>
+      <w:r>
+        <w:rPr>
+          <w:rFonts w:ascii="Consolas" w:hAnsi="Consolas"/>
+        </w:rPr>
+        <w:t>    });</w:t>
+      </w:r>
+    </w:p>
+    <w:p>
+      <w:pPr>
+        <w:rPr>
+          <w:rFonts w:ascii="Consolas" w:hAnsi="Consolas"/>
+        </w:rPr>
+      </w:pPr>
+      <w:r>
+        <w:rPr>
+          <w:rFonts w:ascii="Consolas" w:hAnsi="Consolas"/>
+        </w:rPr>
+        <w:t>    let n3 = Rc::new(Node {</w:t>
+      </w:r>
+    </w:p>
+    <w:p>
+      <w:pPr>
+        <w:rPr>
+          <w:rFonts w:ascii="Consolas" w:hAnsi="Consolas"/>
+        </w:rPr>
+      </w:pPr>
+      <w:r>
+        <w:rPr>
+          <w:rFonts w:ascii="Consolas" w:hAnsi="Consolas"/>
+        </w:rPr>
+        <w:t>        value: RefCell::new("n3".into()),</w:t>
+      </w:r>
+    </w:p>
+    <w:p>
+      <w:pPr>
+        <w:rPr>
+          <w:rFonts w:ascii="Consolas" w:hAnsi="Consolas"/>
+        </w:rPr>
+      </w:pPr>
+      <w:r>
+        <w:rPr>
+          <w:rFonts w:ascii="Consolas" w:hAnsi="Consolas"/>
+        </w:rPr>
+        <w:t>        next: RefCell::new(None),</w:t>
+      </w:r>
+    </w:p>
+    <w:p>
+      <w:pPr>
+        <w:rPr>
+          <w:rFonts w:ascii="Consolas" w:hAnsi="Consolas"/>
+        </w:rPr>
+      </w:pPr>
+      <w:r>
+        <w:rPr>
+          <w:rFonts w:ascii="Consolas" w:hAnsi="Consolas"/>
+        </w:rPr>
+        <w:t>    });</w:t>
+      </w:r>
+    </w:p>
+    <w:p>
+      <w:pPr>
+        <w:rPr>
+          <w:rFonts w:ascii="Consolas" w:hAnsi="Consolas"/>
+        </w:rPr>
+      </w:pPr>
+      <w:r>
+        <w:rPr>
+          <w:rFonts w:ascii="Consolas" w:hAnsi="Consolas"/>
+        </w:rPr>
+        <w:t>    let n4 = Rc::new(Node {</w:t>
+      </w:r>
+    </w:p>
+    <w:p>
+      <w:pPr>
+        <w:rPr>
+          <w:rFonts w:ascii="Consolas" w:hAnsi="Consolas"/>
+        </w:rPr>
+      </w:pPr>
+      <w:r>
+        <w:rPr>
+          <w:rFonts w:ascii="Consolas" w:hAnsi="Consolas"/>
+        </w:rPr>
+        <w:t>        value: RefCell::new("n4".into()),</w:t>
+      </w:r>
+    </w:p>
+    <w:p>
+      <w:pPr>
+        <w:rPr>
+          <w:rFonts w:ascii="Consolas" w:hAnsi="Consolas"/>
+        </w:rPr>
+      </w:pPr>
+      <w:r>
+        <w:rPr>
+          <w:rFonts w:ascii="Consolas" w:hAnsi="Consolas"/>
+        </w:rPr>
+        <w:t>        next: RefCell::new(None),</w:t>
+      </w:r>
+    </w:p>
+    <w:p>
+      <w:pPr>
+        <w:rPr>
+          <w:rFonts w:ascii="Consolas" w:hAnsi="Consolas"/>
+        </w:rPr>
+      </w:pPr>
+      <w:r>
+        <w:rPr>
+          <w:rFonts w:ascii="Consolas" w:hAnsi="Consolas"/>
+        </w:rPr>
+        <w:t>    });</w:t>
+      </w:r>
+    </w:p>
+    <w:p>
+      <w:pPr>
+        <w:rPr>
+          <w:rFonts w:ascii="Consolas" w:hAnsi="Consolas"/>
+        </w:rPr>
+      </w:pPr>
+      <w:r>
+        <w:rPr>
+          <w:rFonts w:ascii="Consolas" w:hAnsi="Consolas"/>
+        </w:rPr>
+        <w:t>    let n5 = Rc::new(Node {</w:t>
+      </w:r>
+    </w:p>
+    <w:p>
+      <w:pPr>
+        <w:rPr>
+          <w:rFonts w:ascii="Consolas" w:hAnsi="Consolas"/>
+        </w:rPr>
+      </w:pPr>
+      <w:r>
+        <w:rPr>
+          <w:rFonts w:ascii="Consolas" w:hAnsi="Consolas"/>
+        </w:rPr>
+        <w:t>        value: RefCell::new("n5".into()),</w:t>
+      </w:r>
+    </w:p>
+    <w:p>
+      <w:pPr>
+        <w:rPr>
+          <w:rFonts w:ascii="Consolas" w:hAnsi="Consolas"/>
+        </w:rPr>
+      </w:pPr>
+      <w:r>
+        <w:rPr>
+          <w:rFonts w:ascii="Consolas" w:hAnsi="Consolas"/>
+        </w:rPr>
+        <w:t>        next: RefCell::new(None),</w:t>
+      </w:r>
+    </w:p>
+    <w:p>
+      <w:pPr>
+        <w:rPr>
+          <w:rFonts w:ascii="Consolas" w:hAnsi="Consolas"/>
+        </w:rPr>
+      </w:pPr>
+      <w:r>
+        <w:rPr>
+          <w:rFonts w:ascii="Consolas" w:hAnsi="Consolas"/>
+        </w:rPr>
+        <w:t>    });</w:t>
+      </w:r>
+    </w:p>
+    <w:p>
+      <w:pPr>
+        <w:rPr>
+          <w:rFonts w:ascii="Consolas" w:hAnsi="Consolas"/>
+        </w:rPr>
+      </w:pPr>
+    </w:p>
+    <w:p>
+      <w:pPr>
+        <w:rPr>
+          <w:rFonts w:ascii="Consolas" w:hAnsi="Consolas"/>
+        </w:rPr>
+      </w:pPr>
+      <w:r>
+        <w:rPr>
+          <w:rFonts w:ascii="Consolas" w:hAnsi="Consolas"/>
+        </w:rPr>
+        <w:t>    // link them: n1 -&gt; n2 -&gt; n3 -&gt; n4 -&gt; n5</w:t>
+      </w:r>
+    </w:p>
+    <w:p>
+      <w:pPr>
+        <w:rPr>
+          <w:rFonts w:ascii="Consolas" w:hAnsi="Consolas"/>
+        </w:rPr>
+      </w:pPr>
+      <w:r>
+        <w:rPr>
+          <w:rFonts w:ascii="Consolas" w:hAnsi="Consolas"/>
+        </w:rPr>
+        <w:t>    *n1.next.borrow_mut() = Some(Rc::clone(&amp;n2));</w:t>
+      </w:r>
+    </w:p>
+    <w:p>
+      <w:pPr>
+        <w:rPr>
+          <w:rFonts w:ascii="Consolas" w:hAnsi="Consolas"/>
+        </w:rPr>
+      </w:pPr>
+      <w:r>
+        <w:rPr>
+          <w:rFonts w:ascii="Consolas" w:hAnsi="Consolas"/>
+        </w:rPr>
+        <w:t>    *n2.next.borrow_mut() = Some(Rc::clone(&amp;n3));</w:t>
+      </w:r>
+    </w:p>
+    <w:p>
+      <w:pPr>
+        <w:rPr>
+          <w:rFonts w:ascii="Consolas" w:hAnsi="Consolas"/>
+        </w:rPr>
+      </w:pPr>
+      <w:r>
+        <w:rPr>
+          <w:rFonts w:ascii="Consolas" w:hAnsi="Consolas"/>
+        </w:rPr>
+        <w:t>    *n3.next.borrow_mut() = Some(Rc::clone(&amp;n4));</w:t>
+      </w:r>
+    </w:p>
+    <w:p>
+      <w:pPr>
+        <w:rPr>
+          <w:rFonts w:ascii="Consolas" w:hAnsi="Consolas"/>
+        </w:rPr>
+      </w:pPr>
+      <w:r>
+        <w:rPr>
+          <w:rFonts w:ascii="Consolas" w:hAnsi="Consolas"/>
+        </w:rPr>
+        <w:t>    *n4.next.borrow_mut() = Some(Rc::clone(&amp;n5));</w:t>
+      </w:r>
+    </w:p>
+    <w:p>
+      <w:pPr>
+        <w:rPr>
+          <w:rFonts w:ascii="Consolas" w:hAnsi="Consolas"/>
+        </w:rPr>
+      </w:pPr>
+    </w:p>
+    <w:p>
+      <w:pPr>
+        <w:rPr>
+          <w:rFonts w:ascii="Consolas" w:hAnsi="Consolas"/>
+        </w:rPr>
+      </w:pPr>
+      <w:r>
+        <w:rPr>
+          <w:rFonts w:ascii="Consolas" w:hAnsi="Consolas"/>
+        </w:rPr>
+        <w:t>    // root tracks the current head of the list</w:t>
+      </w:r>
+    </w:p>
+    <w:p>
+      <w:pPr>
+        <w:rPr>
+          <w:rFonts w:ascii="Consolas" w:hAnsi="Consolas"/>
+        </w:rPr>
+      </w:pPr>
+      <w:r>
+        <w:rPr>
+          <w:rFonts w:ascii="Consolas" w:hAnsi="Consolas"/>
+        </w:rPr>
+        <w:t xml:space="preserve">    let mut </w:t>
+      </w:r>
+      <w:r>
+        <w:rPr>
+          <w:rFonts w:ascii="Consolas" w:hAnsi="Consolas"/>
+          <w:u w:val="single"/>
+        </w:rPr>
+        <w:t>root</w:t>
+      </w:r>
+      <w:r>
+        <w:rPr>
+          <w:rFonts w:ascii="Consolas" w:hAnsi="Consolas"/>
+        </w:rPr>
+        <w:t xml:space="preserve"> = Rc::clone(&amp;n1);</w:t>
+      </w:r>
+    </w:p>
+    <w:p>
+      <w:pPr>
+        <w:rPr>
+          <w:rFonts w:ascii="Consolas" w:hAnsi="Consolas"/>
+        </w:rPr>
+      </w:pPr>
+    </w:p>
+    <w:p>
+      <w:pPr>
+        <w:rPr>
+          <w:rFonts w:ascii="Consolas" w:hAnsi="Consolas"/>
+        </w:rPr>
+      </w:pPr>
+      <w:r>
+        <w:rPr>
+          <w:rFonts w:ascii="Consolas" w:hAnsi="Consolas"/>
+        </w:rPr>
+        <w:t>    // iterate forward and print values</w:t>
+      </w:r>
+    </w:p>
+    <w:p>
+      <w:pPr>
+        <w:rPr>
+          <w:rFonts w:ascii="Consolas" w:hAnsi="Consolas"/>
+        </w:rPr>
+      </w:pPr>
+      <w:r>
+        <w:rPr>
+          <w:rFonts w:ascii="Consolas" w:hAnsi="Consolas"/>
+        </w:rPr>
+        <w:t>    println!("Traverse forward:");</w:t>
+      </w:r>
+    </w:p>
+    <w:p>
+      <w:pPr>
+        <w:rPr>
+          <w:rFonts w:ascii="Consolas" w:hAnsi="Consolas"/>
+        </w:rPr>
+      </w:pPr>
+      <w:r>
+        <w:rPr>
+          <w:rFonts w:ascii="Consolas" w:hAnsi="Consolas"/>
+        </w:rPr>
+        <w:t>    for node in ForwardIter::new(Some(Rc::clone(&amp;</w:t>
+      </w:r>
+      <w:r>
+        <w:rPr>
+          <w:rFonts w:ascii="Consolas" w:hAnsi="Consolas"/>
+          <w:u w:val="single"/>
+        </w:rPr>
+        <w:t>root</w:t>
+      </w:r>
+      <w:r>
+        <w:rPr>
+          <w:rFonts w:ascii="Consolas" w:hAnsi="Consolas"/>
+        </w:rPr>
+        <w:t>))) {</w:t>
+      </w:r>
+    </w:p>
+    <w:p>
+      <w:pPr>
+        <w:rPr>
+          <w:rFonts w:ascii="Consolas" w:hAnsi="Consolas"/>
+        </w:rPr>
+      </w:pPr>
+      <w:r>
+        <w:rPr>
+          <w:rFonts w:ascii="Consolas" w:hAnsi="Consolas"/>
+        </w:rPr>
+        <w:t>        println!("  {}", node.value.borrow());</w:t>
+      </w:r>
+    </w:p>
+    <w:p>
+      <w:pPr>
+        <w:rPr>
+          <w:rFonts w:ascii="Consolas" w:hAnsi="Consolas"/>
+        </w:rPr>
+      </w:pPr>
+      <w:r>
+        <w:rPr>
+          <w:rFonts w:ascii="Consolas" w:hAnsi="Consolas"/>
+        </w:rPr>
+        <w:t>    }</w:t>
+      </w:r>
+    </w:p>
+    <w:p>
+      <w:pPr>
+        <w:rPr>
+          <w:rFonts w:ascii="Consolas" w:hAnsi="Consolas"/>
+        </w:rPr>
+      </w:pPr>
+    </w:p>
+    <w:p>
+      <w:pPr>
+        <w:rPr>
+          <w:rFonts w:ascii="Consolas" w:hAnsi="Consolas"/>
+        </w:rPr>
+      </w:pPr>
+      <w:r>
+        <w:rPr>
+          <w:rFonts w:ascii="Consolas" w:hAnsi="Consolas"/>
+        </w:rPr>
+        <w:t>    // Reverse the list and update root</w:t>
+      </w:r>
+    </w:p>
+    <w:p>
+      <w:pPr>
+        <w:rPr>
+          <w:rFonts w:ascii="Consolas" w:hAnsi="Consolas"/>
+        </w:rPr>
+      </w:pPr>
+      <w:r>
+        <w:rPr>
+          <w:rFonts w:ascii="Consolas" w:hAnsi="Consolas"/>
+        </w:rPr>
+        <w:t>    println!("\nReversing the list...");</w:t>
+      </w:r>
+    </w:p>
+    <w:p>
+      <w:pPr>
+        <w:rPr>
+          <w:rFonts w:ascii="Consolas" w:hAnsi="Consolas"/>
+        </w:rPr>
+      </w:pPr>
+      <w:r>
+        <w:rPr>
+          <w:rFonts w:ascii="Consolas" w:hAnsi="Consolas"/>
+        </w:rPr>
+        <w:t xml:space="preserve">    </w:t>
+      </w:r>
+      <w:r>
+        <w:rPr>
+          <w:rFonts w:ascii="Consolas" w:hAnsi="Consolas"/>
+          <w:u w:val="single"/>
+        </w:rPr>
+        <w:t>root</w:t>
+      </w:r>
+      <w:r>
+        <w:rPr>
+          <w:rFonts w:ascii="Consolas" w:hAnsi="Consolas"/>
+        </w:rPr>
+        <w:t xml:space="preserve"> = reverse(Some(Rc::clone(&amp;</w:t>
+      </w:r>
+      <w:r>
+        <w:rPr>
+          <w:rFonts w:ascii="Consolas" w:hAnsi="Consolas"/>
+          <w:u w:val="single"/>
+        </w:rPr>
+        <w:t>root</w:t>
+      </w:r>
+      <w:r>
+        <w:rPr>
+          <w:rFonts w:ascii="Consolas" w:hAnsi="Consolas"/>
+        </w:rPr>
+        <w:t>))).unwrap();</w:t>
+      </w:r>
+    </w:p>
+    <w:p>
+      <w:pPr>
+        <w:rPr>
+          <w:rFonts w:ascii="Consolas" w:hAnsi="Consolas"/>
+        </w:rPr>
+      </w:pPr>
+    </w:p>
+    <w:p>
+      <w:pPr>
+        <w:rPr>
+          <w:rFonts w:ascii="Consolas" w:hAnsi="Consolas"/>
+        </w:rPr>
+      </w:pPr>
+      <w:r>
+        <w:rPr>
+          <w:rFonts w:ascii="Consolas" w:hAnsi="Consolas"/>
+        </w:rPr>
+        <w:t>    println!("Traverse after reversal (should be n5 -&gt; n4 -&gt; n3 -&gt; n2 -&gt; n1):");</w:t>
+      </w:r>
+    </w:p>
+    <w:p>
+      <w:pPr>
+        <w:rPr>
+          <w:rFonts w:ascii="Consolas" w:hAnsi="Consolas"/>
+        </w:rPr>
+      </w:pPr>
+      <w:r>
+        <w:rPr>
+          <w:rFonts w:ascii="Consolas" w:hAnsi="Consolas"/>
+        </w:rPr>
+        <w:t>    for node in ForwardIter::new(Some(Rc::clone(&amp;</w:t>
+      </w:r>
+      <w:r>
+        <w:rPr>
+          <w:rFonts w:ascii="Consolas" w:hAnsi="Consolas"/>
+          <w:u w:val="single"/>
+        </w:rPr>
+        <w:t>root</w:t>
+      </w:r>
+      <w:r>
+        <w:rPr>
+          <w:rFonts w:ascii="Consolas" w:hAnsi="Consolas"/>
+        </w:rPr>
+        <w:t>))) {</w:t>
+      </w:r>
+    </w:p>
+    <w:p>
+      <w:pPr>
+        <w:rPr>
+          <w:rFonts w:ascii="Consolas" w:hAnsi="Consolas"/>
+        </w:rPr>
+      </w:pPr>
+      <w:r>
+        <w:rPr>
+          <w:rFonts w:ascii="Consolas" w:hAnsi="Consolas"/>
+        </w:rPr>
+        <w:t>        println!("  {}", node.value.borrow());</w:t>
+      </w:r>
+    </w:p>
+    <w:p>
+      <w:pPr>
+        <w:rPr>
+          <w:rFonts w:ascii="Consolas" w:hAnsi="Consolas"/>
+        </w:rPr>
+      </w:pPr>
+      <w:r>
+        <w:rPr>
+          <w:rFonts w:ascii="Consolas" w:hAnsi="Consolas"/>
+        </w:rPr>
+        <w:t>    }</w:t>
+      </w:r>
+    </w:p>
+    <w:p>
+      <w:pPr>
+        <w:rPr>
+          <w:rFonts w:ascii="Consolas" w:hAnsi="Consolas"/>
+        </w:rPr>
+      </w:pPr>
+    </w:p>
+    <w:p>
+      <w:pPr>
+        <w:rPr>
+          <w:rFonts w:ascii="Consolas" w:hAnsi="Consolas"/>
+        </w:rPr>
+      </w:pPr>
+      <w:r>
+        <w:rPr>
+          <w:rFonts w:ascii="Consolas" w:hAnsi="Consolas"/>
+        </w:rPr>
+        <w:t xml:space="preserve">    let mut </w:t>
+      </w:r>
+      <w:r>
+        <w:rPr>
+          <w:rFonts w:ascii="Consolas" w:hAnsi="Consolas"/>
+          <w:u w:val="single"/>
+        </w:rPr>
+        <w:t>x</w:t>
+      </w:r>
+      <w:r>
+        <w:rPr>
+          <w:rFonts w:ascii="Consolas" w:hAnsi="Consolas"/>
+        </w:rPr>
+        <w:t xml:space="preserve"> = ForwardIter::new(Some(Rc::clone(&amp;n2)));</w:t>
+      </w:r>
+    </w:p>
+    <w:p>
+      <w:pPr>
+        <w:rPr>
+          <w:rFonts w:ascii="Consolas" w:hAnsi="Consolas"/>
+        </w:rPr>
+      </w:pPr>
+      <w:r>
+        <w:rPr>
+          <w:rFonts w:ascii="Consolas" w:hAnsi="Consolas"/>
+        </w:rPr>
+        <w:t xml:space="preserve">    println!("{}", </w:t>
+      </w:r>
+      <w:r>
+        <w:rPr>
+          <w:rFonts w:ascii="Consolas" w:hAnsi="Consolas"/>
+          <w:u w:val="single"/>
+        </w:rPr>
+        <w:t>x</w:t>
+      </w:r>
+      <w:r>
+        <w:rPr>
+          <w:rFonts w:ascii="Consolas" w:hAnsi="Consolas"/>
+        </w:rPr>
+        <w:t>.</w:t>
+      </w:r>
+      <w:r>
+        <w:rPr>
+          <w:rFonts w:ascii="Consolas" w:hAnsi="Consolas"/>
+          <w:u w:val="single"/>
+        </w:rPr>
+        <w:t>next</w:t>
+      </w:r>
+      <w:r>
+        <w:rPr>
+          <w:rFonts w:ascii="Consolas" w:hAnsi="Consolas"/>
+        </w:rPr>
+        <w:t>().as_ref().unwrap().value.borrow());</w:t>
+      </w:r>
+    </w:p>
+    <w:p>
+      <w:pPr>
+        <w:rPr>
+          <w:rFonts w:ascii="Consolas" w:hAnsi="Consolas"/>
+        </w:rPr>
+      </w:pPr>
+      <w:r>
+        <w:rPr>
+          <w:rFonts w:ascii="Consolas" w:hAnsi="Consolas"/>
+        </w:rPr>
+        <w:t xml:space="preserve">    println!("{}", </w:t>
+      </w:r>
+      <w:r>
+        <w:rPr>
+          <w:rFonts w:ascii="Consolas" w:hAnsi="Consolas"/>
+          <w:u w:val="single"/>
+        </w:rPr>
+        <w:t>x</w:t>
+      </w:r>
+      <w:r>
+        <w:rPr>
+          <w:rFonts w:ascii="Consolas" w:hAnsi="Consolas"/>
+        </w:rPr>
+        <w:t>.</w:t>
+      </w:r>
+      <w:r>
+        <w:rPr>
+          <w:rFonts w:ascii="Consolas" w:hAnsi="Consolas"/>
+          <w:u w:val="single"/>
+        </w:rPr>
+        <w:t>next</w:t>
+      </w:r>
+      <w:r>
+        <w:rPr>
+          <w:rFonts w:ascii="Consolas" w:hAnsi="Consolas"/>
+        </w:rPr>
+        <w:t>().as_ref().unwrap().value.borrow());</w:t>
+      </w:r>
+    </w:p>
+    <w:p>
+      <w:pPr>
+        <w:rPr>
+          <w:rFonts w:ascii="Consolas" w:hAnsi="Consolas"/>
+        </w:rPr>
+      </w:pPr>
+    </w:p>
+    <w:p>
+      <w:pPr>
+        <w:rPr>
+          <w:rFonts w:ascii="Consolas" w:hAnsi="Consolas"/>
+        </w:rPr>
+      </w:pPr>
+      <w:r>
+        <w:rPr>
+          <w:rFonts w:ascii="Consolas" w:hAnsi="Consolas"/>
+        </w:rPr>
+        <w:t>    // use find_from to find "n4" from current root</w:t>
+      </w:r>
+    </w:p>
+    <w:p>
+      <w:pPr>
+        <w:rPr>
+          <w:rFonts w:ascii="Consolas" w:hAnsi="Consolas"/>
+        </w:rPr>
+      </w:pPr>
+      <w:r>
+        <w:rPr>
+          <w:rFonts w:ascii="Consolas" w:hAnsi="Consolas"/>
+        </w:rPr>
+        <w:t>    let found = find_from(&amp;</w:t>
+      </w:r>
+      <w:r>
+        <w:rPr>
+          <w:rFonts w:ascii="Consolas" w:hAnsi="Consolas"/>
+          <w:u w:val="single"/>
+        </w:rPr>
+        <w:t>root</w:t>
+      </w:r>
+      <w:r>
+        <w:rPr>
+          <w:rFonts w:ascii="Consolas" w:hAnsi="Consolas"/>
+        </w:rPr>
+        <w:t>, "n4");</w:t>
+      </w:r>
+    </w:p>
+    <w:p>
+      <w:pPr>
+        <w:rPr>
+          <w:rFonts w:ascii="Consolas" w:hAnsi="Consolas"/>
+        </w:rPr>
+      </w:pPr>
+      <w:r>
+        <w:rPr>
+          <w:rFonts w:ascii="Consolas" w:hAnsi="Consolas"/>
+        </w:rPr>
+        <w:t>    match found {</w:t>
+      </w:r>
+    </w:p>
+    <w:p>
+      <w:pPr>
+        <w:rPr>
+          <w:rFonts w:ascii="Consolas" w:hAnsi="Consolas"/>
+        </w:rPr>
+      </w:pPr>
+      <w:r>
+        <w:rPr>
+          <w:rFonts w:ascii="Consolas" w:hAnsi="Consolas"/>
+        </w:rPr>
+        <w:t>        Some(rc) =&gt; {</w:t>
+      </w:r>
+    </w:p>
+    <w:p>
+      <w:pPr>
+        <w:rPr>
+          <w:rFonts w:ascii="Consolas" w:hAnsi="Consolas"/>
+        </w:rPr>
+      </w:pPr>
+      <w:r>
+        <w:rPr>
+          <w:rFonts w:ascii="Consolas" w:hAnsi="Consolas"/>
+        </w:rPr>
+        <w:t>            println!("find_from found: {}", rc.value.borrow());</w:t>
+      </w:r>
+    </w:p>
+    <w:p>
+      <w:pPr>
+        <w:rPr>
+          <w:rFonts w:ascii="Consolas" w:hAnsi="Consolas"/>
+        </w:rPr>
+      </w:pPr>
+      <w:r>
+        <w:rPr>
+          <w:rFonts w:ascii="Consolas" w:hAnsi="Consolas"/>
+        </w:rPr>
+        <w:t>            println!(</w:t>
+      </w:r>
+    </w:p>
+    <w:p>
+      <w:pPr>
+        <w:rPr>
+          <w:rFonts w:ascii="Consolas" w:hAnsi="Consolas"/>
+        </w:rPr>
+      </w:pPr>
+      <w:r>
+        <w:rPr>
+          <w:rFonts w:ascii="Consolas" w:hAnsi="Consolas"/>
+        </w:rPr>
+        <w:t>                "Rc strong count for n4 while found Rc alive = {}",</w:t>
+      </w:r>
+    </w:p>
+    <w:p>
+      <w:pPr>
+        <w:rPr>
+          <w:rFonts w:ascii="Consolas" w:hAnsi="Consolas"/>
+        </w:rPr>
+      </w:pPr>
+      <w:r>
+        <w:rPr>
+          <w:rFonts w:ascii="Consolas" w:hAnsi="Consolas"/>
+        </w:rPr>
+        <w:t>                Rc::strong_count(&amp;n4)</w:t>
+      </w:r>
+    </w:p>
+    <w:p>
+      <w:pPr>
+        <w:rPr>
+          <w:rFonts w:ascii="Consolas" w:hAnsi="Consolas"/>
+        </w:rPr>
+      </w:pPr>
+      <w:r>
+        <w:rPr>
+          <w:rFonts w:ascii="Consolas" w:hAnsi="Consolas"/>
+        </w:rPr>
+        <w:t>            );</w:t>
+      </w:r>
+    </w:p>
+    <w:p>
+      <w:pPr>
+        <w:rPr>
+          <w:rFonts w:ascii="Consolas" w:hAnsi="Consolas"/>
+        </w:rPr>
+      </w:pPr>
+      <w:r>
+        <w:rPr>
+          <w:rFonts w:ascii="Consolas" w:hAnsi="Consolas"/>
+        </w:rPr>
+        <w:t>        }</w:t>
+      </w:r>
+    </w:p>
+    <w:p>
+      <w:pPr>
+        <w:rPr>
+          <w:rFonts w:ascii="Consolas" w:hAnsi="Consolas"/>
+        </w:rPr>
+      </w:pPr>
+      <w:r>
+        <w:rPr>
+          <w:rFonts w:ascii="Consolas" w:hAnsi="Consolas"/>
+        </w:rPr>
+        <w:t>        None =&gt; println!("not found"),</w:t>
+      </w:r>
+    </w:p>
+    <w:p>
+      <w:pPr>
+        <w:rPr>
+          <w:rFonts w:ascii="Consolas" w:hAnsi="Consolas"/>
+        </w:rPr>
+      </w:pPr>
+      <w:r>
+        <w:rPr>
+          <w:rFonts w:ascii="Consolas" w:hAnsi="Consolas"/>
+        </w:rPr>
+        <w:t>    }</w:t>
+      </w:r>
+    </w:p>
+    <w:p>
+      <w:pPr>
+        <w:rPr>
+          <w:rFonts w:ascii="Consolas" w:hAnsi="Consolas"/>
+        </w:rPr>
+      </w:pPr>
+    </w:p>
+    <w:p>
+      <w:pPr>
+        <w:rPr>
+          <w:rFonts w:ascii="Consolas" w:hAnsi="Consolas"/>
+        </w:rPr>
+      </w:pPr>
+      <w:r>
+        <w:rPr>
+          <w:rFonts w:ascii="Consolas" w:hAnsi="Consolas"/>
+        </w:rPr>
+        <w:t>    // show counts after the found Rc is dropped (dropped at end of match block)</w:t>
+      </w:r>
+    </w:p>
+    <w:p>
+      <w:pPr>
+        <w:rPr>
+          <w:rFonts w:ascii="Consolas" w:hAnsi="Consolas"/>
+        </w:rPr>
+      </w:pPr>
+      <w:r>
+        <w:rPr>
+          <w:rFonts w:ascii="Consolas" w:hAnsi="Consolas"/>
+        </w:rPr>
+        <w:t>    println!(</w:t>
+      </w:r>
+    </w:p>
+    <w:p>
+      <w:pPr>
+        <w:rPr>
+          <w:rFonts w:ascii="Consolas" w:hAnsi="Consolas"/>
+        </w:rPr>
+      </w:pPr>
+      <w:r>
+        <w:rPr>
+          <w:rFonts w:ascii="Consolas" w:hAnsi="Consolas"/>
+        </w:rPr>
+        <w:t>        "Rc strong count n4 after match (found dropped) = {}",</w:t>
+      </w:r>
+    </w:p>
+    <w:p>
+      <w:pPr>
+        <w:rPr>
+          <w:rFonts w:ascii="Consolas" w:hAnsi="Consolas"/>
+        </w:rPr>
+      </w:pPr>
+      <w:r>
+        <w:rPr>
+          <w:rFonts w:ascii="Consolas" w:hAnsi="Consolas"/>
+        </w:rPr>
+        <w:t>        Rc::strong_count(&amp;n4)</w:t>
+      </w:r>
+    </w:p>
+    <w:p>
+      <w:pPr>
+        <w:rPr>
+          <w:rFonts w:ascii="Consolas" w:hAnsi="Consolas"/>
+        </w:rPr>
+      </w:pPr>
+      <w:r>
+        <w:rPr>
+          <w:rFonts w:ascii="Consolas" w:hAnsi="Consolas"/>
+        </w:rPr>
+        <w:t>    );</w:t>
+      </w:r>
+    </w:p>
+    <w:p>
+      <w:pPr>
+        <w:rPr>
+          <w:rFonts w:ascii="Consolas" w:hAnsi="Consolas"/>
+        </w:rPr>
+      </w:pPr>
+      <w:r>
+        <w:rPr>
+          <w:rFonts w:ascii="Consolas" w:hAnsi="Consolas"/>
+        </w:rPr>
+        <w:t>    println!(</w:t>
+      </w:r>
+    </w:p>
+    <w:p>
+      <w:pPr>
+        <w:rPr>
+          <w:rFonts w:ascii="Consolas" w:hAnsi="Consolas"/>
+        </w:rPr>
+      </w:pPr>
+      <w:r>
+        <w:rPr>
+          <w:rFonts w:ascii="Consolas" w:hAnsi="Consolas"/>
+        </w:rPr>
+        <w:t>        "Rc strong count n3 after match (found dropped) = {} {:?}",</w:t>
+      </w:r>
+    </w:p>
+    <w:p>
+      <w:pPr>
+        <w:rPr>
+          <w:rFonts w:ascii="Consolas" w:hAnsi="Consolas"/>
+        </w:rPr>
+      </w:pPr>
+      <w:r>
+        <w:rPr>
+          <w:rFonts w:ascii="Consolas" w:hAnsi="Consolas"/>
+        </w:rPr>
+        <w:t>        Rc::strong_count(&amp;n3),</w:t>
+      </w:r>
+    </w:p>
+    <w:p>
+      <w:pPr>
+        <w:rPr>
+          <w:rFonts w:ascii="Consolas" w:hAnsi="Consolas"/>
+        </w:rPr>
+      </w:pPr>
+      <w:r>
+        <w:rPr>
+          <w:rFonts w:ascii="Consolas" w:hAnsi="Consolas"/>
+        </w:rPr>
+        <w:t>        n3.next.borrow().as_ref().unwrap().value.borrow()</w:t>
+      </w:r>
+    </w:p>
+    <w:p>
+      <w:pPr>
+        <w:rPr>
+          <w:rFonts w:ascii="Consolas" w:hAnsi="Consolas"/>
+        </w:rPr>
+      </w:pPr>
+      <w:r>
+        <w:rPr>
+          <w:rFonts w:ascii="Consolas" w:hAnsi="Consolas"/>
+        </w:rPr>
+        <w:t>    );</w:t>
+      </w:r>
+    </w:p>
+    <w:p>
+      <w:pPr>
+        <w:rPr>
+          <w:rFonts w:ascii="Consolas" w:hAnsi="Consolas"/>
+        </w:rPr>
+      </w:pPr>
+      <w:r>
+        <w:rPr>
+          <w:rFonts w:ascii="Consolas" w:hAnsi="Consolas"/>
+        </w:rPr>
+        <w:t>    println!(</w:t>
+      </w:r>
+    </w:p>
+    <w:p>
+      <w:pPr>
+        <w:rPr>
+          <w:rFonts w:ascii="Consolas" w:hAnsi="Consolas"/>
+        </w:rPr>
+      </w:pPr>
+      <w:r>
+        <w:rPr>
+          <w:rFonts w:ascii="Consolas" w:hAnsi="Consolas"/>
+        </w:rPr>
+        <w:t>        "Rc strong count n2 after match (found dropped) = {}",</w:t>
+      </w:r>
+    </w:p>
+    <w:p>
+      <w:pPr>
+        <w:rPr>
+          <w:rFonts w:ascii="Consolas" w:hAnsi="Consolas"/>
+        </w:rPr>
+      </w:pPr>
+      <w:r>
+        <w:rPr>
+          <w:rFonts w:ascii="Consolas" w:hAnsi="Consolas"/>
+        </w:rPr>
+        <w:t>        Rc::strong_count(&amp;n2)</w:t>
+      </w:r>
+    </w:p>
+    <w:p>
+      <w:pPr>
+        <w:rPr>
+          <w:rFonts w:ascii="Consolas" w:hAnsi="Consolas"/>
+        </w:rPr>
+      </w:pPr>
+      <w:r>
+        <w:rPr>
+          <w:rFonts w:ascii="Consolas" w:hAnsi="Consolas"/>
+        </w:rPr>
+        <w:t>    );</w:t>
+      </w:r>
+    </w:p>
+    <w:p>
+      <w:pPr>
+        <w:rPr>
+          <w:rFonts w:ascii="Consolas" w:hAnsi="Consolas"/>
+        </w:rPr>
+      </w:pPr>
+      <w:r>
+        <w:rPr>
+          <w:rFonts w:ascii="Consolas" w:hAnsi="Consolas"/>
+        </w:rPr>
+        <w:t>    println!(</w:t>
+      </w:r>
+    </w:p>
+    <w:p>
+      <w:pPr>
+        <w:rPr>
+          <w:rFonts w:ascii="Consolas" w:hAnsi="Consolas"/>
+        </w:rPr>
+      </w:pPr>
+      <w:r>
+        <w:rPr>
+          <w:rFonts w:ascii="Consolas" w:hAnsi="Consolas"/>
+        </w:rPr>
+        <w:t>        "Rc strong count n1 after match (found dropped) = {}",</w:t>
+      </w:r>
+    </w:p>
+    <w:p>
+      <w:pPr>
+        <w:rPr>
+          <w:rFonts w:ascii="Consolas" w:hAnsi="Consolas"/>
+        </w:rPr>
+      </w:pPr>
+      <w:r>
+        <w:rPr>
+          <w:rFonts w:ascii="Consolas" w:hAnsi="Consolas"/>
+        </w:rPr>
+        <w:t>        Rc::strong_count(&amp;n1)</w:t>
+      </w:r>
+    </w:p>
+    <w:p>
+      <w:pPr>
+        <w:rPr>
+          <w:rFonts w:ascii="Consolas" w:hAnsi="Consolas"/>
+        </w:rPr>
+      </w:pPr>
+      <w:r>
+        <w:rPr>
+          <w:rFonts w:ascii="Consolas" w:hAnsi="Consolas"/>
+        </w:rPr>
+        <w:t>    );</w:t>
+      </w:r>
+    </w:p>
+    <w:p>
+      <w:pPr>
+        <w:rPr>
+          <w:rFonts w:ascii="Consolas" w:hAnsi="Consolas"/>
+        </w:rPr>
+      </w:pPr>
+    </w:p>
+    <w:p>
+      <w:pPr>
+        <w:rPr>
+          <w:rFonts w:ascii="Consolas" w:hAnsi="Consolas"/>
+        </w:rPr>
+      </w:pPr>
+      <w:r>
+        <w:rPr>
+          <w:rFonts w:ascii="Consolas" w:hAnsi="Consolas"/>
+        </w:rPr>
+        <w:t>    // Reverse again</w:t>
+      </w:r>
+    </w:p>
+    <w:p>
+      <w:pPr>
+        <w:rPr>
+          <w:rFonts w:ascii="Consolas" w:hAnsi="Consolas"/>
+        </w:rPr>
+      </w:pPr>
+      <w:r>
+        <w:rPr>
+          <w:rFonts w:ascii="Consolas" w:hAnsi="Consolas"/>
+        </w:rPr>
+        <w:t>    println!("\nReversing the list again...");</w:t>
+      </w:r>
+    </w:p>
+    <w:p>
+      <w:pPr>
+        <w:rPr>
+          <w:rFonts w:ascii="Consolas" w:hAnsi="Consolas"/>
+        </w:rPr>
+      </w:pPr>
+      <w:r>
+        <w:rPr>
+          <w:rFonts w:ascii="Consolas" w:hAnsi="Consolas"/>
+        </w:rPr>
+        <w:t xml:space="preserve">    </w:t>
+      </w:r>
+      <w:r>
+        <w:rPr>
+          <w:rFonts w:ascii="Consolas" w:hAnsi="Consolas"/>
+          <w:u w:val="single"/>
+        </w:rPr>
+        <w:t>root</w:t>
+      </w:r>
+      <w:r>
+        <w:rPr>
+          <w:rFonts w:ascii="Consolas" w:hAnsi="Consolas"/>
+        </w:rPr>
+        <w:t xml:space="preserve"> = reverse(Some(Rc::clone(&amp;</w:t>
+      </w:r>
+      <w:r>
+        <w:rPr>
+          <w:rFonts w:ascii="Consolas" w:hAnsi="Consolas"/>
+          <w:u w:val="single"/>
+        </w:rPr>
+        <w:t>root</w:t>
+      </w:r>
+      <w:r>
+        <w:rPr>
+          <w:rFonts w:ascii="Consolas" w:hAnsi="Consolas"/>
+        </w:rPr>
+        <w:t>))).unwrap();</w:t>
+      </w:r>
+    </w:p>
+    <w:p>
+      <w:pPr>
+        <w:rPr>
+          <w:rFonts w:ascii="Consolas" w:hAnsi="Consolas"/>
+        </w:rPr>
+      </w:pPr>
+    </w:p>
+    <w:p>
+      <w:pPr>
+        <w:rPr>
+          <w:rFonts w:ascii="Consolas" w:hAnsi="Consolas"/>
+        </w:rPr>
+      </w:pPr>
+      <w:r>
+        <w:rPr>
+          <w:rFonts w:ascii="Consolas" w:hAnsi="Consolas"/>
+        </w:rPr>
+        <w:t>    println!("Traverse after second reversal (should be n1 -&gt; n2 -&gt; n3 -&gt; n4 -&gt; n5):");</w:t>
+      </w:r>
+    </w:p>
+    <w:p>
+      <w:pPr>
+        <w:rPr>
+          <w:rFonts w:ascii="Consolas" w:hAnsi="Consolas"/>
+        </w:rPr>
+      </w:pPr>
+      <w:r>
+        <w:rPr>
+          <w:rFonts w:ascii="Consolas" w:hAnsi="Consolas"/>
+        </w:rPr>
+        <w:t>    for node in ForwardIter::new(Some(Rc::clone(&amp;</w:t>
+      </w:r>
+      <w:r>
+        <w:rPr>
+          <w:rFonts w:ascii="Consolas" w:hAnsi="Consolas"/>
+          <w:u w:val="single"/>
+        </w:rPr>
+        <w:t>root</w:t>
+      </w:r>
+      <w:r>
+        <w:rPr>
+          <w:rFonts w:ascii="Consolas" w:hAnsi="Consolas"/>
+        </w:rPr>
+        <w:t>))) {</w:t>
+      </w:r>
+    </w:p>
+    <w:p>
+      <w:pPr>
+        <w:rPr>
+          <w:rFonts w:ascii="Consolas" w:hAnsi="Consolas"/>
+        </w:rPr>
+      </w:pPr>
+      <w:r>
+        <w:rPr>
+          <w:rFonts w:ascii="Consolas" w:hAnsi="Consolas"/>
+        </w:rPr>
+        <w:t>        println!("  {}", node.value.borrow());</w:t>
+      </w:r>
+    </w:p>
+    <w:p>
+      <w:pPr>
+        <w:rPr>
+          <w:rFonts w:ascii="Consolas" w:hAnsi="Consolas"/>
+        </w:rPr>
+      </w:pPr>
+      <w:r>
+        <w:rPr>
+          <w:rFonts w:ascii="Consolas" w:hAnsi="Consolas"/>
+        </w:rPr>
+        <w:t>    }</w:t>
       </w:r>
     </w:p>
     <w:p>
@@ -988,12 +2176,20 @@
         </w:rPr>
         <w:t>}</w:t>
       </w:r>
-      <w:r>
-        <w:rPr>
-          <w:rFonts w:ascii="Consolas" w:hAnsi="Consolas"/>
-        </w:rPr>
-        <w:br/>
-      </w:r>
+    </w:p>
+    <w:p>
+      <w:pPr>
+        <w:rPr>
+          <w:rFonts w:ascii="Consolas" w:hAnsi="Consolas"/>
+        </w:rPr>
+      </w:pPr>
+    </w:p>
+    <w:p>
+      <w:pPr>
+        <w:rPr>
+          <w:rFonts w:ascii="Consolas" w:hAnsi="Consolas"/>
+        </w:rPr>
+      </w:pPr>
       <w:r>
         <w:rPr>
           <w:rFonts w:ascii="Consolas" w:hAnsi="Consolas"/>
@@ -20820,7 +22016,6 @@
   <w:style w:type="character" w:default="1" w:styleId="DefaultParagraphFont">
     <w:name w:val="Default Paragraph Font"/>
     <w:uiPriority w:val="1"/>
-    <w:semiHidden/>
     <w:unhideWhenUsed/>
   </w:style>
   <w:style w:type="table" w:default="1" w:styleId="TableNormal">

</xml_diff>

<commit_message>
Update .gitignore and improve comments in Rust notes
</commit_message>
<xml_diff>
--- a/Rust notes.docx
+++ b/Rust notes.docx
@@ -719,6 +719,31 @@
           <w:rFonts w:ascii="Consolas" w:hAnsi="Consolas"/>
         </w:rPr>
         <w:t>.as_ref().map(Rc::clone);</w:t>
+      </w:r>
+    </w:p>
+    <w:p>
+      <w:r>
+        <w:rPr>
+          <w:rFonts w:ascii="Consolas" w:hAnsi="Consolas"/>
+        </w:rPr>
+        <w:tab/>
+        <w:t xml:space="preserve">  // Could be </w:t>
+      </w:r>
+      <w:r>
+        <w:t>*curr_node.next.borrow_mut() = Some(Rc::clone(previous.as_ref().unwrap()));</w:t>
+      </w:r>
+    </w:p>
+    <w:p>
+      <w:pPr>
+        <w:rPr>
+          <w:rFonts w:ascii="Consolas" w:hAnsi="Consolas"/>
+        </w:rPr>
+      </w:pPr>
+      <w:r>
+        <w:rPr>
+          <w:rFonts w:ascii="Consolas" w:hAnsi="Consolas"/>
+        </w:rPr>
+        <w:t xml:space="preserve">        // But the implemented one is more idiomatic and if previous was None this would break but the one we used wont because .map cleanly returns None</w:t>
       </w:r>
     </w:p>
     <w:p>
@@ -22329,6 +22354,36 @@
       <w:spacing w:val="5"/>
     </w:rPr>
   </w:style>
+  <w:style w:type="paragraph" w:styleId="HTMLPreformatted">
+    <w:name w:val="HTML Preformatted"/>
+    <w:basedOn w:val="Normal"/>
+    <w:link w:val="HTMLPreformattedChar"/>
+    <w:uiPriority w:val="99"/>
+    <w:semiHidden/>
+    <w:unhideWhenUsed/>
+    <w:rsid w:val="005B71B8"/>
+    <w:pPr>
+      <w:spacing w:after="0" w:line="240" w:lineRule="auto"/>
+    </w:pPr>
+    <w:rPr>
+      <w:rFonts w:ascii="Consolas" w:hAnsi="Consolas"/>
+      <w:sz w:val="20"/>
+      <w:szCs w:val="20"/>
+    </w:rPr>
+  </w:style>
+  <w:style w:type="character" w:customStyle="1" w:styleId="HTMLPreformattedChar">
+    <w:name w:val="HTML Preformatted Char"/>
+    <w:basedOn w:val="DefaultParagraphFont"/>
+    <w:link w:val="HTMLPreformatted"/>
+    <w:uiPriority w:val="99"/>
+    <w:semiHidden/>
+    <w:rsid w:val="005B71B8"/>
+    <w:rPr>
+      <w:rFonts w:ascii="Consolas" w:hAnsi="Consolas"/>
+      <w:sz w:val="20"/>
+      <w:szCs w:val="20"/>
+    </w:rPr>
+  </w:style>
 </w:styles>
 </file>
 

</xml_diff>

<commit_message>
Add detailed explanations for store buffers, invalidation queues, and pipelining in Rust notes
</commit_message>
<xml_diff>
--- a/Rust notes.docx
+++ b/Rust notes.docx
@@ -25971,13 +25971,613 @@
       <w:pPr>
         <w:rPr>
           <w:rFonts w:ascii="Consolas" w:hAnsi="Consolas"/>
-        </w:rPr>
-      </w:pPr>
-      <w:r>
-        <w:rPr>
-          <w:rFonts w:ascii="Consolas" w:hAnsi="Consolas"/>
-        </w:rPr>
-        <w:t>On x86-64 and ARM64, relaxed load and store operations are identical to their•</w:t>
+          <w:i/>
+          <w:iCs/>
+        </w:rPr>
+      </w:pPr>
+      <w:r>
+        <w:rPr>
+          <w:rFonts w:ascii="Consolas" w:hAnsi="Consolas"/>
+          <w:i/>
+          <w:iCs/>
+        </w:rPr>
+        <w:t>Store buffers</w:t>
+      </w:r>
+    </w:p>
+    <w:p>
+      <w:pPr>
+        <w:rPr>
+          <w:rFonts w:ascii="Consolas" w:hAnsi="Consolas"/>
+          <w:i/>
+          <w:iCs/>
+        </w:rPr>
+      </w:pPr>
+      <w:r>
+        <w:rPr>
+          <w:rFonts w:ascii="Consolas" w:hAnsi="Consolas"/>
+        </w:rPr>
+        <w:t xml:space="preserve">Since writes can be slow, even with caching, processor cores often include a </w:t>
+      </w:r>
+      <w:r>
+        <w:rPr>
+          <w:rFonts w:ascii="Consolas" w:hAnsi="Consolas"/>
+          <w:i/>
+          <w:iCs/>
+        </w:rPr>
+        <w:t>store</w:t>
+      </w:r>
+    </w:p>
+    <w:p>
+      <w:pPr>
+        <w:rPr>
+          <w:rFonts w:ascii="Consolas" w:hAnsi="Consolas"/>
+        </w:rPr>
+      </w:pPr>
+      <w:r>
+        <w:rPr>
+          <w:rFonts w:ascii="Consolas" w:hAnsi="Consolas"/>
+          <w:i/>
+          <w:iCs/>
+        </w:rPr>
+        <w:t>buffer</w:t>
+      </w:r>
+      <w:r>
+        <w:rPr>
+          <w:rFonts w:ascii="Consolas" w:hAnsi="Consolas"/>
+        </w:rPr>
+        <w:t>. Write operations to memory can be stored in this store buffer, which is</w:t>
+      </w:r>
+    </w:p>
+    <w:p>
+      <w:pPr>
+        <w:rPr>
+          <w:rFonts w:ascii="Consolas" w:hAnsi="Consolas"/>
+        </w:rPr>
+      </w:pPr>
+      <w:r>
+        <w:rPr>
+          <w:rFonts w:ascii="Consolas" w:hAnsi="Consolas"/>
+        </w:rPr>
+        <w:t>very quick, to allow the processor to immediately continue with the instructions</w:t>
+      </w:r>
+    </w:p>
+    <w:p>
+      <w:pPr>
+        <w:rPr>
+          <w:rFonts w:ascii="Consolas" w:hAnsi="Consolas"/>
+        </w:rPr>
+      </w:pPr>
+      <w:r>
+        <w:rPr>
+          <w:rFonts w:ascii="Consolas" w:hAnsi="Consolas"/>
+        </w:rPr>
+        <w:t>that follow. Then, in the background, the write operation is completed by writing</w:t>
+      </w:r>
+    </w:p>
+    <w:p>
+      <w:pPr>
+        <w:rPr>
+          <w:rFonts w:ascii="Consolas" w:hAnsi="Consolas"/>
+        </w:rPr>
+      </w:pPr>
+      <w:r>
+        <w:rPr>
+          <w:rFonts w:ascii="Consolas" w:hAnsi="Consolas"/>
+        </w:rPr>
+        <w:t>to the (L1) cache, which can be significantly slower. This way, the processor does</w:t>
+      </w:r>
+    </w:p>
+    <w:p>
+      <w:pPr>
+        <w:rPr>
+          <w:rFonts w:ascii="Consolas" w:hAnsi="Consolas"/>
+        </w:rPr>
+      </w:pPr>
+      <w:r>
+        <w:rPr>
+          <w:rFonts w:ascii="Consolas" w:hAnsi="Consolas"/>
+        </w:rPr>
+        <w:t>not have to wait while the cache coherence protocol jumps into action to get</w:t>
+      </w:r>
+    </w:p>
+    <w:p>
+      <w:pPr>
+        <w:rPr>
+          <w:rFonts w:ascii="Consolas" w:hAnsi="Consolas"/>
+        </w:rPr>
+      </w:pPr>
+      <w:r>
+        <w:rPr>
+          <w:rFonts w:ascii="Consolas" w:hAnsi="Consolas"/>
+        </w:rPr>
+        <w:t>exclusive access to the relevant cache line.</w:t>
+      </w:r>
+    </w:p>
+    <w:p>
+      <w:pPr>
+        <w:rPr>
+          <w:rFonts w:ascii="Consolas" w:hAnsi="Consolas"/>
+        </w:rPr>
+      </w:pPr>
+    </w:p>
+    <w:p>
+      <w:pPr>
+        <w:rPr>
+          <w:rFonts w:ascii="Consolas" w:hAnsi="Consolas"/>
+        </w:rPr>
+      </w:pPr>
+    </w:p>
+    <w:p>
+      <w:pPr>
+        <w:rPr>
+          <w:rFonts w:ascii="Consolas" w:hAnsi="Consolas"/>
+          <w:i/>
+          <w:iCs/>
+        </w:rPr>
+      </w:pPr>
+      <w:r>
+        <w:rPr>
+          <w:rFonts w:ascii="Consolas" w:hAnsi="Consolas"/>
+          <w:i/>
+          <w:iCs/>
+        </w:rPr>
+        <w:t>Invalidation queues</w:t>
+      </w:r>
+    </w:p>
+    <w:p>
+      <w:pPr>
+        <w:rPr>
+          <w:rFonts w:ascii="Consolas" w:hAnsi="Consolas"/>
+        </w:rPr>
+      </w:pPr>
+      <w:r>
+        <w:rPr>
+          <w:rFonts w:ascii="Consolas" w:hAnsi="Consolas"/>
+        </w:rPr>
+        <w:t>Regardless of the exact coherency protocol, caches that operate in parallel need</w:t>
+      </w:r>
+    </w:p>
+    <w:p>
+      <w:pPr>
+        <w:rPr>
+          <w:rFonts w:ascii="Consolas" w:hAnsi="Consolas"/>
+        </w:rPr>
+      </w:pPr>
+      <w:r>
+        <w:rPr>
+          <w:rFonts w:ascii="Consolas" w:hAnsi="Consolas"/>
+        </w:rPr>
+        <w:t>to process invalidation requests: instructions to drop a specific cache line because</w:t>
+      </w:r>
+    </w:p>
+    <w:p>
+      <w:pPr>
+        <w:rPr>
+          <w:rFonts w:ascii="Consolas" w:hAnsi="Consolas"/>
+        </w:rPr>
+      </w:pPr>
+      <w:r>
+        <w:rPr>
+          <w:rFonts w:ascii="Consolas" w:hAnsi="Consolas"/>
+        </w:rPr>
+        <w:t>it</w:t>
+      </w:r>
+      <w:r>
+        <w:rPr>
+          <w:rFonts w:ascii="Consolas" w:hAnsi="Consolas" w:hint="eastAsia"/>
+        </w:rPr>
+        <w:t>’</w:t>
+      </w:r>
+      <w:r>
+        <w:rPr>
+          <w:rFonts w:ascii="Consolas" w:hAnsi="Consolas"/>
+        </w:rPr>
+        <w:t>s about to be modified and become invalid. As a performance optimization, it</w:t>
+      </w:r>
+      <w:r>
+        <w:rPr>
+          <w:rFonts w:ascii="Consolas" w:hAnsi="Consolas" w:hint="eastAsia"/>
+        </w:rPr>
+        <w:t>’</w:t>
+      </w:r>
+      <w:r>
+        <w:rPr>
+          <w:rFonts w:ascii="Consolas" w:hAnsi="Consolas"/>
+        </w:rPr>
+        <w:t>s</w:t>
+      </w:r>
+    </w:p>
+    <w:p>
+      <w:pPr>
+        <w:rPr>
+          <w:rFonts w:ascii="Consolas" w:hAnsi="Consolas"/>
+        </w:rPr>
+      </w:pPr>
+      <w:r>
+        <w:rPr>
+          <w:rFonts w:ascii="Consolas" w:hAnsi="Consolas"/>
+        </w:rPr>
+        <w:t>common for such requests not to be processed immediately, but to be queued for</w:t>
+      </w:r>
+    </w:p>
+    <w:p>
+      <w:pPr>
+        <w:rPr>
+          <w:rFonts w:ascii="Consolas" w:hAnsi="Consolas"/>
+        </w:rPr>
+      </w:pPr>
+      <w:r>
+        <w:rPr>
+          <w:rFonts w:ascii="Consolas" w:hAnsi="Consolas"/>
+        </w:rPr>
+        <w:t>(slightly) later processing instead. When such invalidation queues are in use, the</w:t>
+      </w:r>
+    </w:p>
+    <w:p>
+      <w:pPr>
+        <w:rPr>
+          <w:rFonts w:ascii="Consolas" w:hAnsi="Consolas"/>
+        </w:rPr>
+      </w:pPr>
+      <w:r>
+        <w:rPr>
+          <w:rFonts w:ascii="Consolas" w:hAnsi="Consolas"/>
+        </w:rPr>
+        <w:t>caches are no longer always consistent, as cache lines might be briefly outdated</w:t>
+      </w:r>
+    </w:p>
+    <w:p>
+      <w:pPr>
+        <w:rPr>
+          <w:rFonts w:ascii="Consolas" w:hAnsi="Consolas"/>
+        </w:rPr>
+      </w:pPr>
+      <w:r>
+        <w:rPr>
+          <w:rFonts w:ascii="Consolas" w:hAnsi="Consolas"/>
+        </w:rPr>
+        <w:t>before they are dropped. However, this has no impact on a single threaded</w:t>
+      </w:r>
+    </w:p>
+    <w:p>
+      <w:pPr>
+        <w:rPr>
+          <w:rFonts w:ascii="Consolas" w:hAnsi="Consolas"/>
+        </w:rPr>
+      </w:pPr>
+      <w:r>
+        <w:rPr>
+          <w:rFonts w:ascii="Consolas" w:hAnsi="Consolas"/>
+        </w:rPr>
+        <w:t>program, other than speeding it up. The only impact is the visibility of write</w:t>
+      </w:r>
+    </w:p>
+    <w:p>
+      <w:pPr>
+        <w:rPr>
+          <w:rFonts w:ascii="Consolas" w:hAnsi="Consolas"/>
+        </w:rPr>
+      </w:pPr>
+      <w:r>
+        <w:rPr>
+          <w:rFonts w:ascii="Consolas" w:hAnsi="Consolas"/>
+        </w:rPr>
+        <w:t>operations from other cores, which might now appear as (very slightly) delayed.</w:t>
+      </w:r>
+    </w:p>
+    <w:p>
+      <w:pPr>
+        <w:rPr>
+          <w:rFonts w:ascii="Consolas" w:hAnsi="Consolas"/>
+        </w:rPr>
+      </w:pPr>
+    </w:p>
+    <w:p>
+      <w:pPr>
+        <w:rPr>
+          <w:rFonts w:ascii="Consolas" w:hAnsi="Consolas"/>
+        </w:rPr>
+      </w:pPr>
+    </w:p>
+    <w:p>
+      <w:pPr>
+        <w:rPr>
+          <w:rFonts w:ascii="Consolas" w:hAnsi="Consolas"/>
+          <w:i/>
+          <w:iCs/>
+        </w:rPr>
+      </w:pPr>
+      <w:r>
+        <w:rPr>
+          <w:rFonts w:ascii="Consolas" w:hAnsi="Consolas"/>
+          <w:i/>
+          <w:iCs/>
+        </w:rPr>
+        <w:t>Pipelining</w:t>
+      </w:r>
+    </w:p>
+    <w:p>
+      <w:pPr>
+        <w:rPr>
+          <w:rFonts w:ascii="Consolas" w:hAnsi="Consolas"/>
+        </w:rPr>
+      </w:pPr>
+      <w:r>
+        <w:rPr>
+          <w:rFonts w:ascii="Consolas" w:hAnsi="Consolas"/>
+        </w:rPr>
+        <w:t>Another very common processor feature that significantly improves performance</w:t>
+      </w:r>
+    </w:p>
+    <w:p>
+      <w:pPr>
+        <w:rPr>
+          <w:rFonts w:ascii="Consolas" w:hAnsi="Consolas"/>
+        </w:rPr>
+      </w:pPr>
+      <w:r>
+        <w:rPr>
+          <w:rFonts w:ascii="Consolas" w:hAnsi="Consolas"/>
+        </w:rPr>
+        <w:t xml:space="preserve">is </w:t>
+      </w:r>
+      <w:r>
+        <w:rPr>
+          <w:rFonts w:ascii="Consolas" w:hAnsi="Consolas"/>
+          <w:i/>
+          <w:iCs/>
+        </w:rPr>
+        <w:t>pipelining</w:t>
+      </w:r>
+      <w:r>
+        <w:rPr>
+          <w:rFonts w:ascii="Consolas" w:hAnsi="Consolas"/>
+        </w:rPr>
+        <w:t>: executing consecutive instructions in parallel, if possible. Before</w:t>
+      </w:r>
+    </w:p>
+    <w:p>
+      <w:pPr>
+        <w:rPr>
+          <w:rFonts w:ascii="Consolas" w:hAnsi="Consolas"/>
+        </w:rPr>
+      </w:pPr>
+      <w:r>
+        <w:rPr>
+          <w:rFonts w:ascii="Consolas" w:hAnsi="Consolas"/>
+        </w:rPr>
+        <w:t>an instruction finishes executing, the processor might already start executing</w:t>
+      </w:r>
+    </w:p>
+    <w:p>
+      <w:pPr>
+        <w:rPr>
+          <w:rFonts w:ascii="Consolas" w:hAnsi="Consolas"/>
+        </w:rPr>
+      </w:pPr>
+      <w:r>
+        <w:rPr>
+          <w:rFonts w:ascii="Consolas" w:hAnsi="Consolas"/>
+        </w:rPr>
+        <w:t>the next one. Modern processors can often start the execution of quite a few</w:t>
+      </w:r>
+    </w:p>
+    <w:p>
+      <w:pPr>
+        <w:rPr>
+          <w:rFonts w:ascii="Consolas" w:hAnsi="Consolas"/>
+        </w:rPr>
+      </w:pPr>
+      <w:r>
+        <w:rPr>
+          <w:rFonts w:ascii="Consolas" w:hAnsi="Consolas"/>
+        </w:rPr>
+        <w:t>instructions in series while the first one is still in progress.</w:t>
+      </w:r>
+    </w:p>
+    <w:p>
+      <w:pPr>
+        <w:rPr>
+          <w:rFonts w:ascii="Consolas" w:hAnsi="Consolas"/>
+        </w:rPr>
+      </w:pPr>
+    </w:p>
+    <w:p>
+      <w:pPr>
+        <w:rPr>
+          <w:rFonts w:ascii="Consolas" w:hAnsi="Consolas"/>
+        </w:rPr>
+      </w:pPr>
+    </w:p>
+    <w:p>
+      <w:pPr>
+        <w:rPr>
+          <w:rFonts w:ascii="Consolas" w:hAnsi="Consolas"/>
+        </w:rPr>
+      </w:pPr>
+      <w:r>
+        <w:rPr>
+          <w:rFonts w:ascii="Consolas" w:hAnsi="Consolas"/>
+        </w:rPr>
+        <w:t>There are many ways in which a modern processor might end up executing instructions</w:t>
+      </w:r>
+    </w:p>
+    <w:p>
+      <w:pPr>
+        <w:rPr>
+          <w:rFonts w:ascii="Consolas" w:hAnsi="Consolas"/>
+        </w:rPr>
+      </w:pPr>
+      <w:r>
+        <w:rPr>
+          <w:rFonts w:ascii="Consolas" w:hAnsi="Consolas"/>
+        </w:rPr>
+        <w:t>in an entirely different order than expected. There are many proprietary techniques</w:t>
+      </w:r>
+    </w:p>
+    <w:p>
+      <w:pPr>
+        <w:rPr>
+          <w:rFonts w:ascii="Consolas" w:hAnsi="Consolas"/>
+        </w:rPr>
+      </w:pPr>
+      <w:r>
+        <w:rPr>
+          <w:rFonts w:ascii="Consolas" w:hAnsi="Consolas"/>
+        </w:rPr>
+        <w:t>involved, some of which become public only when a subtle mistake is found</w:t>
+      </w:r>
+    </w:p>
+    <w:p>
+      <w:pPr>
+        <w:rPr>
+          <w:rFonts w:ascii="Consolas" w:hAnsi="Consolas"/>
+        </w:rPr>
+      </w:pPr>
+      <w:r>
+        <w:rPr>
+          <w:rFonts w:ascii="Consolas" w:hAnsi="Consolas"/>
+        </w:rPr>
+        <w:t>that can be exploited by malicious software. When they work as expected, however,</w:t>
+      </w:r>
+    </w:p>
+    <w:p>
+      <w:pPr>
+        <w:rPr>
+          <w:rFonts w:ascii="Consolas" w:hAnsi="Consolas"/>
+        </w:rPr>
+      </w:pPr>
+      <w:r>
+        <w:rPr>
+          <w:rFonts w:ascii="Consolas" w:hAnsi="Consolas"/>
+        </w:rPr>
+        <w:t>they all have one thing in common: they do not affect single threaded programs,</w:t>
+      </w:r>
+    </w:p>
+    <w:p>
+      <w:pPr>
+        <w:rPr>
+          <w:rFonts w:ascii="Consolas" w:hAnsi="Consolas"/>
+        </w:rPr>
+      </w:pPr>
+      <w:r>
+        <w:rPr>
+          <w:rFonts w:ascii="Consolas" w:hAnsi="Consolas"/>
+        </w:rPr>
+        <w:t>other than timing, but can cause interaction with other cores to appear to happen in</w:t>
+      </w:r>
+    </w:p>
+    <w:p>
+      <w:pPr>
+        <w:rPr>
+          <w:rFonts w:ascii="Consolas" w:hAnsi="Consolas"/>
+        </w:rPr>
+      </w:pPr>
+      <w:r>
+        <w:rPr>
+          <w:rFonts w:ascii="Consolas" w:hAnsi="Consolas"/>
+        </w:rPr>
+        <w:t>an inconsistent order.</w:t>
+      </w:r>
+    </w:p>
+    <w:p>
+      <w:pPr>
+        <w:rPr>
+          <w:rFonts w:ascii="Consolas" w:hAnsi="Consolas"/>
+        </w:rPr>
+      </w:pPr>
+      <w:r>
+        <w:rPr>
+          <w:rFonts w:ascii="Consolas" w:hAnsi="Consolas"/>
+        </w:rPr>
+        <w:t>Processor architectures that allow for memory operations to be reordered also provide</w:t>
+      </w:r>
+    </w:p>
+    <w:p>
+      <w:pPr>
+        <w:rPr>
+          <w:rFonts w:ascii="Consolas" w:hAnsi="Consolas"/>
+        </w:rPr>
+      </w:pPr>
+      <w:r>
+        <w:rPr>
+          <w:rFonts w:ascii="Consolas" w:hAnsi="Consolas"/>
+        </w:rPr>
+        <w:t>a way to prevent this through special instructions. These instructions might,</w:t>
+      </w:r>
+    </w:p>
+    <w:p>
+      <w:pPr>
+        <w:rPr>
+          <w:rFonts w:ascii="Consolas" w:hAnsi="Consolas"/>
+        </w:rPr>
+      </w:pPr>
+      <w:r>
+        <w:rPr>
+          <w:rFonts w:ascii="Consolas" w:hAnsi="Consolas"/>
+        </w:rPr>
+        <w:t>for example, force the processor to flush its store buffer, or to finish any pipelined</w:t>
+      </w:r>
+    </w:p>
+    <w:p>
+      <w:pPr>
+        <w:rPr>
+          <w:rFonts w:ascii="Consolas" w:hAnsi="Consolas"/>
+        </w:rPr>
+      </w:pPr>
+      <w:r>
+        <w:rPr>
+          <w:rFonts w:ascii="Consolas" w:hAnsi="Consolas"/>
+        </w:rPr>
+        <w:t>instructions, before continuing.</w:t>
+      </w:r>
+    </w:p>
+    <w:p>
+      <w:pPr>
+        <w:rPr>
+          <w:rFonts w:ascii="Consolas" w:hAnsi="Consolas"/>
+        </w:rPr>
+      </w:pPr>
+    </w:p>
+    <w:p>
+      <w:pPr>
+        <w:rPr>
+          <w:rFonts w:ascii="Consolas" w:hAnsi="Consolas"/>
+        </w:rPr>
+      </w:pPr>
+    </w:p>
+    <w:p>
+      <w:pPr>
+        <w:rPr>
+          <w:rFonts w:ascii="Consolas" w:hAnsi="Consolas"/>
+        </w:rPr>
+      </w:pPr>
+    </w:p>
+    <w:p>
+      <w:pPr>
+        <w:rPr>
+          <w:rFonts w:ascii="Consolas" w:hAnsi="Consolas"/>
+        </w:rPr>
+      </w:pPr>
+    </w:p>
+    <w:p>
+      <w:pPr>
+        <w:rPr>
+          <w:rFonts w:ascii="Consolas" w:hAnsi="Consolas"/>
+        </w:rPr>
+      </w:pPr>
+    </w:p>
+    <w:p>
+      <w:pPr>
+        <w:rPr>
+          <w:rFonts w:ascii="Consolas" w:hAnsi="Consolas"/>
+        </w:rPr>
+      </w:pPr>
+      <w:r>
+        <w:rPr>
+          <w:rFonts w:ascii="Consolas" w:hAnsi="Consolas"/>
+        </w:rPr>
+        <w:t>On x86-64 and ARM64, relaxed load and store operations are identical to their</w:t>
       </w:r>
     </w:p>
     <w:p>
@@ -26010,7 +26610,7 @@
         <w:rPr>
           <w:rFonts w:ascii="Consolas" w:hAnsi="Consolas"/>
         </w:rPr>
-        <w:t>On x86-64, an atomic operation for which there is no equivalent instruction•</w:t>
+        <w:t>On x86-64, an atomic operation for which there is no equivalent instruction</w:t>
       </w:r>
     </w:p>
     <w:p>
@@ -26036,7 +26636,7 @@
         <w:rPr>
           <w:rFonts w:ascii="Consolas" w:hAnsi="Consolas"/>
         </w:rPr>
-        <w:t>On ARM64, any atomic operation can be represented by a load-linked/store-•</w:t>
+        <w:t>On ARM64, any atomic operation can be represented by a load-linked/store-</w:t>
       </w:r>
     </w:p>
     <w:p>

</xml_diff>

<commit_message>
Update comments for clarity and add debug print statement in SemaphoreToo implementation
</commit_message>
<xml_diff>
--- a/Rust notes.docx
+++ b/Rust notes.docx
@@ -27756,6 +27756,518 @@
           <w:rFonts w:ascii="Consolas" w:hAnsi="Consolas"/>
         </w:rPr>
       </w:pPr>
+    </w:p>
+    <w:p>
+      <w:pPr>
+        <w:rPr>
+          <w:rFonts w:ascii="Consolas" w:hAnsi="Consolas"/>
+        </w:rPr>
+      </w:pPr>
+    </w:p>
+    <w:p>
+      <w:pPr>
+        <w:rPr>
+          <w:rFonts w:ascii="Consolas" w:hAnsi="Consolas"/>
+        </w:rPr>
+      </w:pPr>
+      <w:r>
+        <w:rPr>
+          <w:rFonts w:ascii="Consolas" w:hAnsi="Consolas"/>
+        </w:rPr>
+        <w:t>TIP:</w:t>
+      </w:r>
+      <w:r>
+        <w:rPr>
+          <w:rFonts w:ascii="Consolas" w:hAnsi="Consolas"/>
+        </w:rPr>
+        <w:t xml:space="preserve"> RCU</w:t>
+      </w:r>
+      <w:r>
+        <w:rPr>
+          <w:rFonts w:ascii="Consolas" w:hAnsi="Consolas"/>
+        </w:rPr>
+        <w:t xml:space="preserve"> F</w:t>
+      </w:r>
+      <w:r>
+        <w:rPr>
+          <w:rFonts w:ascii="Consolas" w:hAnsi="Consolas"/>
+        </w:rPr>
+        <w:t>or larger chunks of data, like a struct with many fields, there’s no available</w:t>
+      </w:r>
+    </w:p>
+    <w:p>
+      <w:pPr>
+        <w:rPr>
+          <w:rFonts w:ascii="Consolas" w:hAnsi="Consolas"/>
+        </w:rPr>
+      </w:pPr>
+      <w:r>
+        <w:rPr>
+          <w:rFonts w:ascii="Consolas" w:hAnsi="Consolas"/>
+        </w:rPr>
+        <w:t>atomic type that allows for lock-free atomic operations on the entire object.</w:t>
+      </w:r>
+    </w:p>
+    <w:p>
+      <w:pPr>
+        <w:rPr>
+          <w:rFonts w:ascii="Consolas" w:hAnsi="Consolas"/>
+        </w:rPr>
+      </w:pPr>
+      <w:r>
+        <w:rPr>
+          <w:rFonts w:ascii="Consolas" w:hAnsi="Consolas"/>
+        </w:rPr>
+        <w:t>Just like every other problem in computer science, this problem can be solved by</w:t>
+      </w:r>
+    </w:p>
+    <w:p>
+      <w:pPr>
+        <w:rPr>
+          <w:rFonts w:ascii="Consolas" w:hAnsi="Consolas"/>
+        </w:rPr>
+      </w:pPr>
+      <w:r>
+        <w:rPr>
+          <w:rFonts w:ascii="Consolas" w:hAnsi="Consolas"/>
+        </w:rPr>
+        <w:t>adding a layer of indirection. Instead of the struct itself, you can use an atomic</w:t>
+      </w:r>
+    </w:p>
+    <w:p>
+      <w:pPr>
+        <w:rPr>
+          <w:rFonts w:ascii="Consolas" w:hAnsi="Consolas"/>
+        </w:rPr>
+      </w:pPr>
+      <w:r>
+        <w:rPr>
+          <w:rFonts w:ascii="Consolas" w:hAnsi="Consolas"/>
+        </w:rPr>
+        <w:t>variable to store a pointer to it. This still doesn’t allow you to modify the struct as a</w:t>
+      </w:r>
+    </w:p>
+    <w:p>
+      <w:pPr>
+        <w:rPr>
+          <w:rFonts w:ascii="Consolas" w:hAnsi="Consolas"/>
+        </w:rPr>
+      </w:pPr>
+      <w:r>
+        <w:rPr>
+          <w:rFonts w:ascii="Consolas" w:hAnsi="Consolas"/>
+        </w:rPr>
+        <w:t>whole atomically, but it does allow you to replace the entire struct atomically, which is</w:t>
+      </w:r>
+    </w:p>
+    <w:p>
+      <w:pPr>
+        <w:rPr>
+          <w:rFonts w:ascii="Consolas" w:hAnsi="Consolas"/>
+        </w:rPr>
+      </w:pPr>
+      <w:r>
+        <w:rPr>
+          <w:rFonts w:ascii="Consolas" w:hAnsi="Consolas"/>
+        </w:rPr>
+        <w:t>nearly as good.</w:t>
+      </w:r>
+    </w:p>
+    <w:p>
+      <w:pPr>
+        <w:rPr>
+          <w:rFonts w:ascii="Consolas" w:hAnsi="Consolas"/>
+        </w:rPr>
+      </w:pPr>
+      <w:r>
+        <w:rPr>
+          <w:rFonts w:ascii="Consolas" w:hAnsi="Consolas"/>
+        </w:rPr>
+        <w:t>This pattern is often called RCU, which stands for “read, copy, update,” the steps</w:t>
+      </w:r>
+    </w:p>
+    <w:p>
+      <w:pPr>
+        <w:rPr>
+          <w:rFonts w:ascii="Consolas" w:hAnsi="Consolas"/>
+        </w:rPr>
+      </w:pPr>
+      <w:r>
+        <w:rPr>
+          <w:rFonts w:ascii="Consolas" w:hAnsi="Consolas"/>
+        </w:rPr>
+        <w:t>necessary to replace the data. After reading the pointer, the struct can be copied into</w:t>
+      </w:r>
+    </w:p>
+    <w:p>
+      <w:pPr>
+        <w:rPr>
+          <w:rFonts w:ascii="Consolas" w:hAnsi="Consolas"/>
+        </w:rPr>
+      </w:pPr>
+      <w:r>
+        <w:rPr>
+          <w:rFonts w:ascii="Consolas" w:hAnsi="Consolas"/>
+        </w:rPr>
+        <w:t>a new allocation that can be modified without worrying about other threads. When</w:t>
+      </w:r>
+    </w:p>
+    <w:p>
+      <w:pPr>
+        <w:rPr>
+          <w:rFonts w:ascii="Consolas" w:hAnsi="Consolas"/>
+        </w:rPr>
+      </w:pPr>
+      <w:r>
+        <w:rPr>
+          <w:rFonts w:ascii="Consolas" w:hAnsi="Consolas"/>
+        </w:rPr>
+        <w:t>ready, the atomic pointer can be updated using a compare-and-exchange operation</w:t>
+      </w:r>
+    </w:p>
+    <w:p>
+      <w:pPr>
+        <w:rPr>
+          <w:rFonts w:ascii="Consolas" w:hAnsi="Consolas"/>
+        </w:rPr>
+      </w:pPr>
+      <w:r>
+        <w:rPr>
+          <w:rFonts w:ascii="Consolas" w:hAnsi="Consolas"/>
+        </w:rPr>
+        <w:t>(“Compare-and-Exchange Operations” on page 42), which will only succeed if no</w:t>
+      </w:r>
+    </w:p>
+    <w:p>
+      <w:pPr>
+        <w:rPr>
+          <w:rFonts w:ascii="Consolas" w:hAnsi="Consolas"/>
+        </w:rPr>
+      </w:pPr>
+      <w:r>
+        <w:rPr>
+          <w:rFonts w:ascii="Consolas" w:hAnsi="Consolas"/>
+        </w:rPr>
+        <w:t>other thread has replaced the data in the meantime.</w:t>
+      </w:r>
+    </w:p>
+    <w:p>
+      <w:pPr>
+        <w:rPr>
+          <w:rFonts w:ascii="Consolas" w:hAnsi="Consolas"/>
+        </w:rPr>
+      </w:pPr>
+    </w:p>
+    <w:p>
+      <w:pPr>
+        <w:rPr>
+          <w:rFonts w:ascii="Consolas" w:hAnsi="Consolas"/>
+        </w:rPr>
+      </w:pPr>
+      <w:r>
+        <w:rPr>
+          <w:rFonts w:ascii="Consolas" w:hAnsi="Consolas"/>
+        </w:rPr>
+        <w:t xml:space="preserve">TIP: </w:t>
+      </w:r>
+      <w:r>
+        <w:rPr>
+          <w:rFonts w:ascii="Consolas" w:hAnsi="Consolas"/>
+          <w:b/>
+          <w:bCs/>
+        </w:rPr>
+        <w:t>sequence lock (seqlock)</w:t>
+      </w:r>
+      <w:r>
+        <w:rPr>
+          <w:rFonts w:ascii="Consolas" w:hAnsi="Consolas"/>
+        </w:rPr>
+        <w:t xml:space="preserve"> is a synchronization pattern that allows a writer to update shared data without blocking readers by using an atomic version counter: </w:t>
+      </w:r>
+    </w:p>
+    <w:p>
+      <w:pPr>
+        <w:rPr>
+          <w:rFonts w:ascii="Consolas" w:hAnsi="Consolas"/>
+        </w:rPr>
+      </w:pPr>
+      <w:r>
+        <w:rPr>
+          <w:rFonts w:ascii="Consolas" w:hAnsi="Consolas"/>
+        </w:rPr>
+        <w:t xml:space="preserve">the writer increments the counter to an </w:t>
+      </w:r>
+      <w:r>
+        <w:rPr>
+          <w:rFonts w:ascii="Consolas" w:hAnsi="Consolas"/>
+          <w:b/>
+          <w:bCs/>
+        </w:rPr>
+        <w:t>odd</w:t>
+      </w:r>
+      <w:r>
+        <w:rPr>
+          <w:rFonts w:ascii="Consolas" w:hAnsi="Consolas"/>
+        </w:rPr>
+        <w:t xml:space="preserve"> value before modifying the data and increments it again to a </w:t>
+      </w:r>
+      <w:r>
+        <w:rPr>
+          <w:rFonts w:ascii="Consolas" w:hAnsi="Consolas"/>
+          <w:b/>
+          <w:bCs/>
+        </w:rPr>
+        <w:t>different even</w:t>
+      </w:r>
+      <w:r>
+        <w:rPr>
+          <w:rFonts w:ascii="Consolas" w:hAnsi="Consolas"/>
+        </w:rPr>
+        <w:t xml:space="preserve"> value when finished, </w:t>
+      </w:r>
+    </w:p>
+    <w:p>
+      <w:pPr>
+        <w:rPr>
+          <w:rFonts w:ascii="Consolas" w:hAnsi="Consolas"/>
+        </w:rPr>
+      </w:pPr>
+      <w:r>
+        <w:rPr>
+          <w:rFonts w:ascii="Consolas" w:hAnsi="Consolas"/>
+        </w:rPr>
+        <w:t xml:space="preserve">while readers optimistically read the counter before and after copying the data and accept the read only if both counter values are equal and even, otherwise retrying; </w:t>
+      </w:r>
+    </w:p>
+    <w:p>
+      <w:pPr>
+        <w:rPr>
+          <w:rFonts w:ascii="Consolas" w:hAnsi="Consolas"/>
+        </w:rPr>
+      </w:pPr>
+      <w:r>
+        <w:rPr>
+          <w:rFonts w:ascii="Consolas" w:hAnsi="Consolas"/>
+        </w:rPr>
+        <w:t>this provides very fast, non-blocking reads and ensures readers only observe consistent snapshots, making it ideal for read-heavy workloads such as operating system kernels and shared memory structures.</w:t>
+      </w:r>
+    </w:p>
+    <w:p>
+      <w:pPr>
+        <w:rPr>
+          <w:rFonts w:ascii="Consolas" w:hAnsi="Consolas"/>
+        </w:rPr>
+      </w:pPr>
+      <w:r>
+        <w:rPr>
+          <w:rFonts w:ascii="Consolas" w:hAnsi="Consolas"/>
+        </w:rPr>
+        <w:t>For reader heavy stuff.</w:t>
+      </w:r>
+    </w:p>
+    <w:p>
+      <w:pPr>
+        <w:rPr>
+          <w:rFonts w:ascii="Consolas" w:hAnsi="Consolas"/>
+        </w:rPr>
+      </w:pPr>
+    </w:p>
+    <w:p>
+      <w:pPr>
+        <w:pBdr>
+          <w:bottom w:val="single" w:sz="6" w:space="1" w:color="auto"/>
+        </w:pBdr>
+        <w:rPr>
+          <w:rFonts w:ascii="Consolas" w:hAnsi="Consolas"/>
+        </w:rPr>
+      </w:pPr>
+    </w:p>
+    <w:p>
+      <w:pPr>
+        <w:rPr>
+          <w:rFonts w:ascii="Consolas" w:hAnsi="Consolas"/>
+        </w:rPr>
+      </w:pPr>
+    </w:p>
+    <w:p>
+      <w:pPr>
+        <w:rPr>
+          <w:rFonts w:ascii="Consolas" w:hAnsi="Consolas"/>
+        </w:rPr>
+      </w:pPr>
+      <w:r>
+        <w:rPr>
+          <w:rFonts w:ascii="Consolas" w:hAnsi="Consolas"/>
+        </w:rPr>
+        <w:t xml:space="preserve">TIP: </w:t>
+      </w:r>
+      <w:r>
+        <w:rPr>
+          <w:rFonts w:ascii="Consolas" w:hAnsi="Consolas"/>
+        </w:rPr>
+        <w:t>compare_exchange_weak</w:t>
+      </w:r>
+      <w:r>
+        <w:rPr>
+          <w:rFonts w:ascii="Consolas" w:hAnsi="Consolas"/>
+        </w:rPr>
+        <w:t>,</w:t>
+      </w:r>
+      <w:r>
+        <w:rPr>
+          <w:rFonts w:ascii="Consolas" w:hAnsi="Consolas"/>
+        </w:rPr>
+        <w:t xml:space="preserve"> </w:t>
+      </w:r>
+      <w:r>
+        <w:rPr>
+          <w:rFonts w:ascii="Consolas" w:hAnsi="Consolas"/>
+        </w:rPr>
+        <w:t xml:space="preserve">On x86 architectures,  compiles to the same instruction as compare_exchange </w:t>
+      </w:r>
+    </w:p>
+    <w:p>
+      <w:pPr>
+        <w:rPr>
+          <w:rFonts w:ascii="Consolas" w:hAnsi="Consolas"/>
+        </w:rPr>
+      </w:pPr>
+      <w:r>
+        <w:rPr>
+          <w:rFonts w:ascii="Consolas" w:hAnsi="Consolas"/>
+        </w:rPr>
+        <w:t xml:space="preserve">(a single CMPXCHG instruction that can't spuriously fail), so there's no difference. </w:t>
+      </w:r>
+    </w:p>
+    <w:p>
+      <w:pPr>
+        <w:rPr>
+          <w:rFonts w:ascii="Consolas" w:hAnsi="Consolas"/>
+        </w:rPr>
+      </w:pPr>
+      <w:r>
+        <w:rPr>
+          <w:rFonts w:ascii="Consolas" w:hAnsi="Consolas"/>
+        </w:rPr>
+        <w:t xml:space="preserve">But on ARM and PowerPC, using the weak version saves us from the hidden internal loop that the strong version would add. </w:t>
+      </w:r>
+    </w:p>
+    <w:p>
+      <w:pPr>
+        <w:rPr>
+          <w:rFonts w:ascii="Consolas" w:hAnsi="Consolas"/>
+        </w:rPr>
+      </w:pPr>
+      <w:r>
+        <w:rPr>
+          <w:rFonts w:ascii="Consolas" w:hAnsi="Consolas"/>
+        </w:rPr>
+        <w:t>This means one less branch misprediction and tighter code</w:t>
+      </w:r>
+      <w:r>
+        <w:rPr>
+          <w:rFonts w:ascii="Consolas" w:hAnsi="Consolas"/>
+        </w:rPr>
+        <w:t>.</w:t>
+      </w:r>
+    </w:p>
+    <w:p>
+      <w:pPr>
+        <w:rPr>
+          <w:rFonts w:ascii="Consolas" w:hAnsi="Consolas"/>
+        </w:rPr>
+      </w:pPr>
+      <w:r>
+        <w:rPr>
+          <w:rFonts w:ascii="Consolas" w:hAnsi="Consolas"/>
+        </w:rPr>
+        <w:t>ARM and PowerPC, the atomic compare-and-swap is implemented using a pair of instructions called load-linked/store-conditional (LL/SC).</w:t>
+      </w:r>
+    </w:p>
+    <w:p>
+      <w:pPr>
+        <w:rPr>
+          <w:rFonts w:ascii="Consolas" w:hAnsi="Consolas"/>
+        </w:rPr>
+      </w:pPr>
+    </w:p>
+    <w:p>
+      <w:pPr>
+        <w:rPr>
+          <w:rFonts w:ascii="Consolas" w:hAnsi="Consolas"/>
+        </w:rPr>
+      </w:pPr>
+      <w:r>
+        <w:rPr>
+          <w:rFonts w:ascii="Consolas" w:hAnsi="Consolas"/>
+        </w:rPr>
+        <w:t>The CPU does a special load that "links" to a memory address, marking it for monitoring. Then when you try to store conditionally,</w:t>
+      </w:r>
+    </w:p>
+    <w:p>
+      <w:pPr>
+        <w:rPr>
+          <w:rFonts w:ascii="Consolas" w:hAnsi="Consolas"/>
+        </w:rPr>
+      </w:pPr>
+      <w:r>
+        <w:rPr>
+          <w:rFonts w:ascii="Consolas" w:hAnsi="Consolas"/>
+        </w:rPr>
+        <w:t xml:space="preserve">the CPU checks if anyone else has touched that memory location since your load. If they have, </w:t>
+      </w:r>
+    </w:p>
+    <w:p>
+      <w:pPr>
+        <w:rPr>
+          <w:rFonts w:ascii="Consolas" w:hAnsi="Consolas"/>
+        </w:rPr>
+      </w:pPr>
+      <w:r>
+        <w:rPr>
+          <w:rFonts w:ascii="Consolas" w:hAnsi="Consolas"/>
+        </w:rPr>
+        <w:t>the store fails—even if the value happens to be the same as what you expected.</w:t>
+      </w:r>
+    </w:p>
+    <w:p>
+      <w:pPr>
+        <w:rPr>
+          <w:rFonts w:ascii="Consolas" w:hAnsi="Consolas"/>
+        </w:rPr>
+      </w:pPr>
+      <w:r>
+        <w:rPr>
+          <w:rFonts w:ascii="Consolas" w:hAnsi="Consolas"/>
+        </w:rPr>
+        <w:t xml:space="preserve">This means that on these architectures, the strong version of compare-exchange has to be implemented with a loop internally, </w:t>
+      </w:r>
+    </w:p>
+    <w:p>
+      <w:pPr>
+        <w:rPr>
+          <w:rFonts w:ascii="Consolas" w:hAnsi="Consolas"/>
+        </w:rPr>
+      </w:pPr>
+      <w:r>
+        <w:rPr>
+          <w:rFonts w:ascii="Consolas" w:hAnsi="Consolas"/>
+        </w:rPr>
+        <w:t xml:space="preserve">checking and retrying until it either succeeds or genuinely fails due to a value mismatch. </w:t>
+      </w:r>
+    </w:p>
+    <w:p>
+      <w:pPr>
+        <w:rPr>
+          <w:rFonts w:ascii="Consolas" w:hAnsi="Consolas"/>
+        </w:rPr>
+      </w:pPr>
+      <w:r>
+        <w:rPr>
+          <w:rFonts w:ascii="Consolas" w:hAnsi="Consolas"/>
+        </w:rPr>
+        <w:t>The weak version exposes that potential spurious failure directly to you, letting you write the loop yourself.</w:t>
+      </w:r>
     </w:p>
     <w:p>
       <w:pPr>
@@ -31601,7 +32113,6 @@
   <w:style w:type="character" w:default="1" w:styleId="DefaultParagraphFont">
     <w:name w:val="Default Paragraph Font"/>
     <w:uiPriority w:val="1"/>
-    <w:semiHidden/>
     <w:unhideWhenUsed/>
   </w:style>
   <w:style w:type="table" w:default="1" w:styleId="TableNormal">

</xml_diff>